<commit_message>
Fixed documentation section numbering
</commit_message>
<xml_diff>
--- a/Documentation/SoniFight_User_Guide.docx
+++ b/Documentation/SoniFight_User_Guide.docx
@@ -1729,7 +1729,7 @@
                 <w:noProof/>
                 <w:webHidden/>
               </w:rPr>
-              <w:t>24</w:t>
+              <w:t>25</w:t>
             </w:r>
             <w:r>
               <w:rPr>
@@ -1799,7 +1799,7 @@
                 <w:noProof/>
                 <w:webHidden/>
               </w:rPr>
-              <w:t>24</w:t>
+              <w:t>25</w:t>
             </w:r>
             <w:r>
               <w:rPr>
@@ -2219,7 +2219,7 @@
                 <w:noProof/>
                 <w:webHidden/>
               </w:rPr>
-              <w:t>26</w:t>
+              <w:t>27</w:t>
             </w:r>
             <w:r>
               <w:rPr>
@@ -2429,7 +2429,7 @@
                 <w:noProof/>
                 <w:webHidden/>
               </w:rPr>
-              <w:t>27</w:t>
+              <w:t>28</w:t>
             </w:r>
             <w:r>
               <w:rPr>
@@ -2499,7 +2499,7 @@
                 <w:noProof/>
                 <w:webHidden/>
               </w:rPr>
-              <w:t>27</w:t>
+              <w:t>28</w:t>
             </w:r>
             <w:r>
               <w:rPr>
@@ -12628,14 +12628,7 @@
           <w:noProof/>
           <w:sz w:val="20"/>
         </w:rPr>
-        <w:t>1</w:t>
-      </w:r>
-      <w:r>
-        <w:rPr>
-          <w:noProof/>
-          <w:sz w:val="20"/>
-        </w:rPr>
-        <w:t>1</w:t>
+        <w:t>8</w:t>
       </w:r>
       <w:r>
         <w:rPr>
@@ -12811,14 +12804,7 @@
           <w:noProof/>
           <w:sz w:val="20"/>
         </w:rPr>
-        <w:t>1</w:t>
-      </w:r>
-      <w:r>
-        <w:rPr>
-          <w:noProof/>
-          <w:sz w:val="20"/>
-        </w:rPr>
-        <w:t>2</w:t>
+        <w:t>9</w:t>
       </w:r>
       <w:r>
         <w:rPr>
@@ -13404,7 +13390,10 @@
       <w:bookmarkStart w:id="22" w:name="_Toc497093111"/>
       <w:r>
         <w:lastRenderedPageBreak/>
-        <w:t xml:space="preserve">10 </w:t>
+        <w:t>9</w:t>
+      </w:r>
+      <w:r>
+        <w:t xml:space="preserve"> </w:t>
       </w:r>
       <w:r>
         <w:t>Frequently Asked Questions</w:t>
@@ -13417,7 +13406,10 @@
       </w:pPr>
       <w:bookmarkStart w:id="23" w:name="_Toc497093112"/>
       <w:r>
-        <w:t xml:space="preserve">10.1 </w:t>
+        <w:t>9</w:t>
+      </w:r>
+      <w:r>
+        <w:t xml:space="preserve">.1 </w:t>
       </w:r>
       <w:r>
         <w:t>Help! My Trigger Doesn’t Make a Sound!</w:t>
@@ -13882,7 +13874,10 @@
       </w:pPr>
       <w:bookmarkStart w:id="24" w:name="_Toc497093113"/>
       <w:r>
-        <w:t xml:space="preserve">10.2 </w:t>
+        <w:t>9</w:t>
+      </w:r>
+      <w:r>
+        <w:t xml:space="preserve">.2 </w:t>
       </w:r>
       <w:r>
         <w:t>Does SoniFight support game X? / Could you write a config for game X?</w:t>
@@ -13978,7 +13973,10 @@
       </w:pPr>
       <w:bookmarkStart w:id="25" w:name="_Toc497093114"/>
       <w:r>
-        <w:t xml:space="preserve">10.3 </w:t>
+        <w:t>9</w:t>
+      </w:r>
+      <w:r>
+        <w:t xml:space="preserve">.3 </w:t>
       </w:r>
       <w:r>
         <w:t xml:space="preserve">Does SoniFight use a lot of CPU or RAM? / Will it have a detrimental </w:t>
@@ -14051,7 +14049,10 @@
       </w:pPr>
       <w:bookmarkStart w:id="26" w:name="_Toc497093115"/>
       <w:r>
-        <w:t xml:space="preserve">10.4 </w:t>
+        <w:t>9</w:t>
+      </w:r>
+      <w:r>
+        <w:t xml:space="preserve">.4 </w:t>
       </w:r>
       <w:r>
         <w:t>Is SoniFight cheating? If I use it online will it get me banne</w:t>
@@ -14122,7 +14123,10 @@
       </w:pPr>
       <w:bookmarkStart w:id="27" w:name="_Toc497093116"/>
       <w:r>
-        <w:t xml:space="preserve">10.5 </w:t>
+        <w:t>9</w:t>
+      </w:r>
+      <w:r>
+        <w:t xml:space="preserve">.5 </w:t>
       </w:r>
       <w:r>
         <w:t>I've made a config! Can you shi</w:t>
@@ -14180,7 +14184,10 @@
       </w:pPr>
       <w:bookmarkStart w:id="28" w:name="_Toc497093117"/>
       <w:r>
-        <w:t xml:space="preserve">10.6 </w:t>
+        <w:t>9</w:t>
+      </w:r>
+      <w:r>
+        <w:t xml:space="preserve">.6 </w:t>
       </w:r>
       <w:r>
         <w:t>Both my friend and I are partially or non-sighted, can we play a</w:t>
@@ -14214,7 +14221,10 @@
       </w:pPr>
       <w:bookmarkStart w:id="29" w:name="_Toc497093118"/>
       <w:r>
-        <w:t xml:space="preserve">10.7 </w:t>
+        <w:t>9</w:t>
+      </w:r>
+      <w:r>
+        <w:t xml:space="preserve">.7 </w:t>
       </w:r>
       <w:r>
         <w:t>I want to add additional trig</w:t>
@@ -14327,7 +14337,10 @@
       </w:pPr>
       <w:bookmarkStart w:id="30" w:name="_Toc497093119"/>
       <w:r>
-        <w:t xml:space="preserve">10.8 </w:t>
+        <w:t>9</w:t>
+      </w:r>
+      <w:r>
+        <w:t xml:space="preserve">.8 </w:t>
       </w:r>
       <w:r>
         <w:t>I only want some of the triggers to play / random non-sensical menu triggers sometime</w:t>
@@ -14375,7 +14388,10 @@
       </w:pPr>
       <w:bookmarkStart w:id="31" w:name="_Toc497093120"/>
       <w:r>
-        <w:t xml:space="preserve">10.9 </w:t>
+        <w:t>9</w:t>
+      </w:r>
+      <w:r>
+        <w:t xml:space="preserve">.9 </w:t>
       </w:r>
       <w:r>
         <w:t>How are configs shipped?</w:t>
@@ -14483,7 +14499,10 @@
       <w:bookmarkStart w:id="32" w:name="_Toc497093121"/>
       <w:r>
         <w:lastRenderedPageBreak/>
-        <w:t xml:space="preserve">10.10 </w:t>
+        <w:t>9</w:t>
+      </w:r>
+      <w:r>
+        <w:t xml:space="preserve">.10 </w:t>
       </w:r>
       <w:r>
         <w:t>What platf</w:t>
@@ -14526,30 +14545,31 @@
       <w:r>
         <w:t xml:space="preserve"> – and even if it could run on consoles, suitable memory scanning software akin to Cheat Engine would need to be available to find the pointer chains for the console builds of any particular game.</w:t>
       </w:r>
-      <w:bookmarkStart w:id="33" w:name="_GoBack"/>
+    </w:p>
+    <w:p>
+      <w:pPr>
+        <w:pStyle w:val="Heading2"/>
+      </w:pPr>
+      <w:bookmarkStart w:id="33" w:name="_Toc497093122"/>
+      <w:r>
+        <w:t>9</w:t>
+      </w:r>
+      <w:r>
+        <w:t>.11</w:t>
+      </w:r>
+      <w:r>
+        <w:t xml:space="preserve"> </w:t>
+      </w:r>
+      <w:r>
+        <w:t xml:space="preserve">Can </w:t>
+      </w:r>
+      <w:r>
+        <w:t xml:space="preserve">I have access to and modify the SoniFight </w:t>
+      </w:r>
+      <w:r>
+        <w:t>source code? Can I sell it?</w:t>
+      </w:r>
       <w:bookmarkEnd w:id="33"/>
-    </w:p>
-    <w:p>
-      <w:pPr>
-        <w:pStyle w:val="Heading2"/>
-      </w:pPr>
-      <w:bookmarkStart w:id="34" w:name="_Toc497093122"/>
-      <w:r>
-        <w:t>10.11</w:t>
-      </w:r>
-      <w:r>
-        <w:t xml:space="preserve"> </w:t>
-      </w:r>
-      <w:r>
-        <w:t xml:space="preserve">Can </w:t>
-      </w:r>
-      <w:r>
-        <w:t xml:space="preserve">I have access to and modify the SoniFight </w:t>
-      </w:r>
-      <w:r>
-        <w:t>source code? Can I sell it?</w:t>
-      </w:r>
-      <w:bookmarkEnd w:id="34"/>
       <w:r>
         <w:br/>
       </w:r>
@@ -14639,9 +14659,12 @@
       <w:pPr>
         <w:pStyle w:val="Heading2"/>
       </w:pPr>
-      <w:bookmarkStart w:id="35" w:name="_Toc497093123"/>
-      <w:r>
-        <w:t>10.12 I</w:t>
+      <w:bookmarkStart w:id="34" w:name="_Toc497093123"/>
+      <w:r>
+        <w:t>9</w:t>
+      </w:r>
+      <w:r>
+        <w:t>.12 I</w:t>
       </w:r>
       <w:r>
         <w:t xml:space="preserve"> have an issue with the software or </w:t>
@@ -14655,7 +14678,7 @@
       <w:r>
         <w:t>not covered here.</w:t>
       </w:r>
-      <w:bookmarkEnd w:id="35"/>
+      <w:bookmarkEnd w:id="34"/>
       <w:r>
         <w:br/>
       </w:r>
@@ -14731,14 +14754,22 @@
       <w:pPr>
         <w:pStyle w:val="Heading1"/>
       </w:pPr>
-      <w:bookmarkStart w:id="36" w:name="_Toc497093124"/>
-      <w:r>
-        <w:t>11 Appendix – Working with Multilanguage App Toolkit</w:t>
+      <w:bookmarkStart w:id="35" w:name="_Toc497093124"/>
+      <w:r>
+        <w:t>1</w:t>
+      </w:r>
+      <w:r>
+        <w:t>0</w:t>
+      </w:r>
+      <w:bookmarkStart w:id="36" w:name="_GoBack"/>
+      <w:bookmarkEnd w:id="36"/>
+      <w:r>
+        <w:t xml:space="preserve"> Appendix – Working with Multilanguage App Toolkit</w:t>
       </w:r>
       <w:r>
         <w:t xml:space="preserve"> (MAT)</w:t>
       </w:r>
-      <w:bookmarkEnd w:id="36"/>
+      <w:bookmarkEnd w:id="35"/>
     </w:p>
     <w:p/>
     <w:p>
@@ -15266,14 +15297,27 @@
     <w:r>
       <w:t xml:space="preserve"> of </w:t>
     </w:r>
-    <w:fldSimple w:instr=" NUMPAGES   \* MERGEFORMAT ">
-      <w:r>
-        <w:rPr>
-          <w:noProof/>
-        </w:rPr>
-        <w:t>27</w:t>
-      </w:r>
-    </w:fldSimple>
+    <w:r>
+      <w:fldChar w:fldCharType="begin"/>
+    </w:r>
+    <w:r>
+      <w:instrText xml:space="preserve"> NUMPAGES   \* MERGEFORMAT </w:instrText>
+    </w:r>
+    <w:r>
+      <w:fldChar w:fldCharType="separate"/>
+    </w:r>
+    <w:r>
+      <w:rPr>
+        <w:noProof/>
+      </w:rPr>
+      <w:t>27</w:t>
+    </w:r>
+    <w:r>
+      <w:rPr>
+        <w:noProof/>
+      </w:rPr>
+      <w:fldChar w:fldCharType="end"/>
+    </w:r>
   </w:p>
 </w:ftr>
 </file>
@@ -18707,7 +18751,7 @@
 </file>
 
 <file path=customXml/itemProps1.xml><?xml version="1.0" encoding="utf-8"?>
-<ds:datastoreItem xmlns:ds="http://schemas.openxmlformats.org/officeDocument/2006/customXml" ds:itemID="{8177510F-350C-4691-8F49-8A9E5446AA1F}">
+<ds:datastoreItem xmlns:ds="http://schemas.openxmlformats.org/officeDocument/2006/customXml" ds:itemID="{72418363-BDCE-4F08-A8D2-5756F62EF790}">
   <ds:schemaRefs>
     <ds:schemaRef ds:uri="http://schemas.openxmlformats.org/officeDocument/2006/bibliography"/>
   </ds:schemaRefs>

</xml_diff>

<commit_message>
Updated docs and added quickstart.txt
</commit_message>
<xml_diff>
--- a/Documentation/SoniFight_User_Guide.docx
+++ b/Documentation/SoniFight_User_Guide.docx
@@ -78,19 +78,6 @@
         <w:t>Alastair Lansley / Federation University Australia</w:t>
       </w:r>
     </w:p>
-    <w:p>
-      <w:pPr>
-        <w:jc w:val="center"/>
-      </w:pPr>
-      <w:hyperlink r:id="rId9" w:history="1">
-        <w:r>
-          <w:rPr>
-            <w:rStyle w:val="Hyperlink"/>
-          </w:rPr>
-          <w:t>a.lansley@federation.edu.au</w:t>
-        </w:r>
-      </w:hyperlink>
-    </w:p>
     <w:sdt>
       <w:sdtPr>
         <w:rPr>
@@ -2806,7 +2793,7 @@
         </w:rPr>
         <w:t xml:space="preserve"> source code is freely available for use and modification at: </w:t>
       </w:r>
-      <w:hyperlink r:id="rId10" w:history="1">
+      <w:hyperlink r:id="rId9" w:history="1">
         <w:r>
           <w:rPr>
             <w:rStyle w:val="Hyperlink"/>
@@ -2831,158 +2818,116 @@
         <w:rPr>
           <w:rFonts w:ascii="Calibri" w:hAnsi="Calibri"/>
         </w:rPr>
-        <w:t xml:space="preserve">nsing details for the embedded </w:t>
-      </w:r>
-      <w:proofErr w:type="spellStart"/>
+        <w:t>nsing details for the embedded i</w:t>
+      </w:r>
       <w:r>
         <w:rPr>
           <w:rFonts w:ascii="Calibri" w:hAnsi="Calibri"/>
         </w:rPr>
-        <w:t>i</w:t>
+        <w:t>rrKlang audio library and tolk screen reader abstraction library</w:t>
       </w:r>
       <w:r>
         <w:rPr>
           <w:rFonts w:ascii="Calibri" w:hAnsi="Calibri"/>
         </w:rPr>
-        <w:t>rrKlang</w:t>
-      </w:r>
-      <w:proofErr w:type="spellEnd"/>
-      <w:r>
+        <w:t>.</w:t>
+      </w:r>
+    </w:p>
+    <w:p>
+      <w:pPr>
         <w:rPr>
           <w:rFonts w:ascii="Calibri" w:hAnsi="Calibri"/>
         </w:rPr>
-        <w:t xml:space="preserve"> audio library and </w:t>
-      </w:r>
-      <w:proofErr w:type="spellStart"/>
+      </w:pPr>
       <w:r>
         <w:rPr>
           <w:rFonts w:ascii="Calibri" w:hAnsi="Calibri"/>
         </w:rPr>
-        <w:t>tolk</w:t>
-      </w:r>
-      <w:proofErr w:type="spellEnd"/>
+        <w:t xml:space="preserve">To run SoniFight </w:t>
+      </w:r>
       <w:r>
         <w:rPr>
           <w:rFonts w:ascii="Calibri" w:hAnsi="Calibri"/>
         </w:rPr>
-        <w:t xml:space="preserve"> screen reader abstraction library</w:t>
+        <w:t xml:space="preserve">you can </w:t>
       </w:r>
       <w:r>
         <w:rPr>
           <w:rFonts w:ascii="Calibri" w:hAnsi="Calibri"/>
         </w:rPr>
-        <w:t>.</w:t>
-      </w:r>
-    </w:p>
-    <w:p>
-      <w:pPr>
+        <w:t xml:space="preserve">either download a </w:t>
+      </w:r>
+      <w:r>
         <w:rPr>
           <w:rFonts w:ascii="Calibri" w:hAnsi="Calibri"/>
         </w:rPr>
-      </w:pPr>
+        <w:t xml:space="preserve">precompiled binary </w:t>
+      </w:r>
       <w:r>
         <w:rPr>
           <w:rFonts w:ascii="Calibri" w:hAnsi="Calibri"/>
         </w:rPr>
-        <w:t xml:space="preserve">To run SoniFight </w:t>
+        <w:t>release or build the Visual Studio 201</w:t>
       </w:r>
       <w:r>
         <w:rPr>
           <w:rFonts w:ascii="Calibri" w:hAnsi="Calibri"/>
         </w:rPr>
-        <w:t xml:space="preserve">you can </w:t>
+        <w:t>7</w:t>
       </w:r>
       <w:r>
         <w:rPr>
           <w:rFonts w:ascii="Calibri" w:hAnsi="Calibri"/>
         </w:rPr>
-        <w:t xml:space="preserve">either download a </w:t>
+        <w:t xml:space="preserve"> </w:t>
       </w:r>
       <w:r>
         <w:rPr>
           <w:rFonts w:ascii="Calibri" w:hAnsi="Calibri"/>
         </w:rPr>
-        <w:t xml:space="preserve">precompiled binary </w:t>
+        <w:t>solution</w:t>
       </w:r>
       <w:r>
         <w:rPr>
           <w:rFonts w:ascii="Calibri" w:hAnsi="Calibri"/>
         </w:rPr>
-        <w:t>release or build the Visual Studio 201</w:t>
+        <w:t xml:space="preserve"> </w:t>
       </w:r>
       <w:r>
         <w:rPr>
           <w:rFonts w:ascii="Calibri" w:hAnsi="Calibri"/>
         </w:rPr>
-        <w:t>7</w:t>
+        <w:t>yourself</w:t>
       </w:r>
       <w:r>
         <w:rPr>
           <w:rFonts w:ascii="Calibri" w:hAnsi="Calibri"/>
         </w:rPr>
-        <w:t xml:space="preserve"> </w:t>
+        <w:t>. T</w:t>
       </w:r>
       <w:r>
         <w:rPr>
           <w:rFonts w:ascii="Calibri" w:hAnsi="Calibri"/>
         </w:rPr>
-        <w:t>solution</w:t>
+        <w:t xml:space="preserve">hen launch </w:t>
       </w:r>
       <w:r>
         <w:rPr>
           <w:rFonts w:ascii="Calibri" w:hAnsi="Calibri"/>
         </w:rPr>
-        <w:t xml:space="preserve"> </w:t>
+        <w:t>a</w:t>
       </w:r>
       <w:r>
         <w:rPr>
           <w:rFonts w:ascii="Calibri" w:hAnsi="Calibri"/>
         </w:rPr>
-        <w:t>yourself</w:t>
+        <w:t xml:space="preserve"> SoniFight executable</w:t>
       </w:r>
       <w:r>
         <w:rPr>
           <w:rFonts w:ascii="Calibri" w:hAnsi="Calibri"/>
         </w:rPr>
-        <w:t>. T</w:t>
-      </w:r>
-      <w:r>
-        <w:rPr>
-          <w:rFonts w:ascii="Calibri" w:hAnsi="Calibri"/>
-        </w:rPr>
-        <w:t xml:space="preserve">hen launch </w:t>
-      </w:r>
-      <w:r>
-        <w:rPr>
-          <w:rFonts w:ascii="Calibri" w:hAnsi="Calibri"/>
-        </w:rPr>
-        <w:t>a</w:t>
-      </w:r>
-      <w:r>
-        <w:rPr>
-          <w:rFonts w:ascii="Calibri" w:hAnsi="Calibri"/>
-        </w:rPr>
-        <w:t xml:space="preserve"> SoniFight executable</w:t>
-      </w:r>
-      <w:r>
-        <w:rPr>
-          <w:rFonts w:ascii="Calibri" w:hAnsi="Calibri"/>
-        </w:rPr>
-        <w:t xml:space="preserve"> (32 or 64 </w:t>
-      </w:r>
-      <w:proofErr w:type="gramStart"/>
-      <w:r>
-        <w:rPr>
-          <w:rFonts w:ascii="Calibri" w:hAnsi="Calibri"/>
-        </w:rPr>
-        <w:t>bit</w:t>
-      </w:r>
-      <w:proofErr w:type="gramEnd"/>
-      <w:r>
-        <w:rPr>
-          <w:rFonts w:ascii="Calibri" w:hAnsi="Calibri"/>
-        </w:rPr>
-        <w:t xml:space="preserve"> depending on the game you’re connecting to)</w:t>
+        <w:t xml:space="preserve"> (32 or 64 bit depending on the game you’re connecting to)</w:t>
       </w:r>
       <w:r>
         <w:rPr>
@@ -3147,19 +3092,11 @@
           <w:rFonts w:ascii="Calibri" w:hAnsi="Calibri"/>
         </w:rPr>
       </w:pPr>
-      <w:proofErr w:type="spellStart"/>
       <w:r>
         <w:rPr>
           <w:rFonts w:ascii="Calibri" w:hAnsi="Calibri"/>
         </w:rPr>
-        <w:t>BlazBlue</w:t>
-      </w:r>
-      <w:proofErr w:type="spellEnd"/>
-      <w:r>
-        <w:rPr>
-          <w:rFonts w:ascii="Calibri" w:hAnsi="Calibri"/>
-        </w:rPr>
-        <w:t xml:space="preserve"> Continuum Shift Extend (Steam version),</w:t>
+        <w:t>BlazBlue Continuum Shift Extend (Steam version),</w:t>
       </w:r>
     </w:p>
     <w:p>
@@ -3177,7 +3114,19 @@
         <w:rPr>
           <w:rFonts w:ascii="Calibri" w:hAnsi="Calibri"/>
         </w:rPr>
-        <w:t>Day of the Tentacle (Steam version),</w:t>
+        <w:t xml:space="preserve">Day of the Tentacle </w:t>
+      </w:r>
+      <w:r>
+        <w:rPr>
+          <w:rFonts w:ascii="Calibri" w:hAnsi="Calibri"/>
+        </w:rPr>
+        <w:t xml:space="preserve">Remastered </w:t>
+      </w:r>
+      <w:r>
+        <w:rPr>
+          <w:rFonts w:ascii="Calibri" w:hAnsi="Calibri"/>
+        </w:rPr>
+        <w:t>(Steam version),</w:t>
       </w:r>
     </w:p>
     <w:p>
@@ -3209,19 +3158,11 @@
           <w:rFonts w:ascii="Calibri" w:hAnsi="Calibri"/>
         </w:rPr>
       </w:pPr>
-      <w:proofErr w:type="spellStart"/>
       <w:r>
         <w:rPr>
           <w:rFonts w:ascii="Calibri" w:hAnsi="Calibri"/>
         </w:rPr>
-        <w:t>DiveKick</w:t>
-      </w:r>
-      <w:proofErr w:type="spellEnd"/>
-      <w:r>
-        <w:rPr>
-          <w:rFonts w:ascii="Calibri" w:hAnsi="Calibri"/>
-        </w:rPr>
-        <w:t xml:space="preserve"> (Steam version),</w:t>
+        <w:t>DiveKick (Steam version),</w:t>
       </w:r>
       <w:r>
         <w:rPr>
@@ -3318,96 +3259,82 @@
         <w:rPr>
           <w:rFonts w:ascii="Calibri" w:hAnsi="Calibri"/>
         </w:rPr>
-        <w:t xml:space="preserve"> so that there is less </w:t>
-      </w:r>
-      <w:proofErr w:type="gramStart"/>
+        <w:t xml:space="preserve"> so that there is less ne</w:t>
+      </w:r>
       <w:r>
         <w:rPr>
           <w:rFonts w:ascii="Calibri" w:hAnsi="Calibri"/>
         </w:rPr>
-        <w:t>ne</w:t>
+        <w:t>e</w:t>
       </w:r>
       <w:r>
         <w:rPr>
           <w:rFonts w:ascii="Calibri" w:hAnsi="Calibri"/>
         </w:rPr>
-        <w:t>e</w:t>
+        <w:t xml:space="preserve">d to memorise sequences of menu </w:t>
       </w:r>
       <w:r>
         <w:rPr>
           <w:rFonts w:ascii="Calibri" w:hAnsi="Calibri"/>
         </w:rPr>
-        <w:t>d</w:t>
-      </w:r>
-      <w:proofErr w:type="gramEnd"/>
-      <w:r>
+        <w:t>options.</w:t>
+      </w:r>
+    </w:p>
+    <w:p>
+      <w:pPr>
         <w:rPr>
           <w:rFonts w:ascii="Calibri" w:hAnsi="Calibri"/>
         </w:rPr>
-        <w:t xml:space="preserve"> to memorise sequences of menu </w:t>
-      </w:r>
+      </w:pPr>
       <w:r>
         <w:rPr>
           <w:rFonts w:ascii="Calibri" w:hAnsi="Calibri"/>
         </w:rPr>
-        <w:t>options.</w:t>
-      </w:r>
-    </w:p>
-    <w:p>
-      <w:pPr>
+        <w:t xml:space="preserve">SoniFight also </w:t>
+      </w:r>
+      <w:r>
         <w:rPr>
           <w:rFonts w:ascii="Calibri" w:hAnsi="Calibri"/>
         </w:rPr>
-      </w:pPr>
+        <w:t>provides</w:t>
+      </w:r>
       <w:r>
         <w:rPr>
           <w:rFonts w:ascii="Calibri" w:hAnsi="Calibri"/>
         </w:rPr>
-        <w:t xml:space="preserve">SoniFight also </w:t>
+        <w:t xml:space="preserve"> a user interface where you can create your own game configs for games of your choice, although the process to find pointer </w:t>
       </w:r>
       <w:r>
         <w:rPr>
           <w:rFonts w:ascii="Calibri" w:hAnsi="Calibri"/>
         </w:rPr>
-        <w:t>provides</w:t>
+        <w:t>chain</w:t>
       </w:r>
       <w:r>
         <w:rPr>
           <w:rFonts w:ascii="Calibri" w:hAnsi="Calibri"/>
         </w:rPr>
-        <w:t xml:space="preserve"> a user interface where you can create your own game configs for games of your choice, although the process to find pointer </w:t>
+        <w:t>s</w:t>
       </w:r>
       <w:r>
         <w:rPr>
           <w:rFonts w:ascii="Calibri" w:hAnsi="Calibri"/>
         </w:rPr>
-        <w:t>chain</w:t>
+        <w:t xml:space="preserve"> requires additional free software</w:t>
       </w:r>
       <w:r>
         <w:rPr>
           <w:rFonts w:ascii="Calibri" w:hAnsi="Calibri"/>
         </w:rPr>
-        <w:t>s</w:t>
+        <w:t xml:space="preserve"> </w:t>
       </w:r>
       <w:r>
         <w:rPr>
           <w:rFonts w:ascii="Calibri" w:hAnsi="Calibri"/>
         </w:rPr>
-        <w:t xml:space="preserve"> requires additional free software</w:t>
-      </w:r>
-      <w:r>
-        <w:rPr>
-          <w:rFonts w:ascii="Calibri" w:hAnsi="Calibri"/>
-        </w:rPr>
-        <w:t xml:space="preserve"> </w:t>
-      </w:r>
-      <w:r>
-        <w:rPr>
-          <w:rFonts w:ascii="Calibri" w:hAnsi="Calibri"/>
-        </w:rPr>
         <w:t>such as Cheat Engine (</w:t>
       </w:r>
-      <w:hyperlink r:id="rId11" w:history="1">
+      <w:hyperlink r:id="rId10" w:history="1">
         <w:r>
           <w:rPr>
             <w:rStyle w:val="Hyperlink"/>
@@ -3558,7 +3485,7 @@
                     <pic:cNvPicPr/>
                   </pic:nvPicPr>
                   <pic:blipFill>
-                    <a:blip r:embed="rId12">
+                    <a:blip r:embed="rId11">
                       <a:extLst>
                         <a:ext uri="{28A0092B-C50C-407E-A947-70E740481C1C}">
                           <a14:useLocalDpi xmlns:a14="http://schemas.microsoft.com/office/drawing/2010/main" val="0"/>
@@ -3661,7 +3588,7 @@
         </w:rPr>
         <w:t xml:space="preserve"> </w:t>
       </w:r>
-      <w:hyperlink r:id="rId13" w:history="1">
+      <w:hyperlink r:id="rId12" w:history="1">
         <w:r>
           <w:rPr>
             <w:rStyle w:val="Hyperlink"/>
@@ -3755,7 +3682,7 @@
                     <pic:cNvPicPr/>
                   </pic:nvPicPr>
                   <pic:blipFill>
-                    <a:blip r:embed="rId14">
+                    <a:blip r:embed="rId13">
                       <a:extLst>
                         <a:ext uri="{28A0092B-C50C-407E-A947-70E740481C1C}">
                           <a14:useLocalDpi xmlns:a14="http://schemas.microsoft.com/office/drawing/2010/main" val="0"/>
@@ -3796,21 +3723,18 @@
       <w:r>
         <w:t xml:space="preserve"> the </w:t>
       </w:r>
-      <w:proofErr w:type="spellStart"/>
       <w:r>
         <w:rPr>
           <w:b/>
         </w:rPr>
         <w:t>SoniFight</w:t>
       </w:r>
-      <w:proofErr w:type="spellEnd"/>
       <w:r>
         <w:t xml:space="preserve"> </w:t>
       </w:r>
       <w:r>
         <w:t xml:space="preserve">and </w:t>
       </w:r>
-      <w:proofErr w:type="spellStart"/>
       <w:r>
         <w:rPr>
           <w:b/>
@@ -3829,7 +3753,6 @@
         </w:rPr>
         <w:t>Tester</w:t>
       </w:r>
-      <w:proofErr w:type="spellEnd"/>
       <w:r>
         <w:t xml:space="preserve"> </w:t>
       </w:r>
@@ -3883,7 +3806,7 @@
       <w:pPr>
         <w:jc w:val="center"/>
       </w:pPr>
-      <w:hyperlink r:id="rId15" w:history="1">
+      <w:hyperlink r:id="rId14" w:history="1">
         <w:r>
           <w:rPr>
             <w:rStyle w:val="Hyperlink"/>
@@ -3920,15 +3843,7 @@
     </w:p>
     <w:p>
       <w:r>
-        <w:t xml:space="preserve">If you just want to use the </w:t>
-      </w:r>
-      <w:proofErr w:type="gramStart"/>
-      <w:r>
-        <w:t>software</w:t>
-      </w:r>
-      <w:proofErr w:type="gramEnd"/>
-      <w:r>
-        <w:t xml:space="preserve"> then </w:t>
+        <w:t xml:space="preserve">If you just want to use the software then </w:t>
       </w:r>
       <w:r>
         <w:t xml:space="preserve">you can </w:t>
@@ -3950,7 +3865,7 @@
       <w:pPr>
         <w:jc w:val="center"/>
       </w:pPr>
-      <w:hyperlink r:id="rId16" w:history="1">
+      <w:hyperlink r:id="rId15" w:history="1">
         <w:r>
           <w:rPr>
             <w:rStyle w:val="Hyperlink"/>
@@ -4013,15 +3928,7 @@
         <w:t xml:space="preserve">If you want to build the software </w:t>
       </w:r>
       <w:r>
-        <w:t xml:space="preserve">from </w:t>
-      </w:r>
-      <w:proofErr w:type="gramStart"/>
-      <w:r>
-        <w:t>source</w:t>
-      </w:r>
-      <w:proofErr w:type="gramEnd"/>
-      <w:r>
-        <w:t xml:space="preserve"> </w:t>
+        <w:t xml:space="preserve">from source </w:t>
       </w:r>
       <w:r>
         <w:t>then you can either download a zip of the latest files from</w:t>
@@ -4034,7 +3941,7 @@
       <w:pPr>
         <w:jc w:val="center"/>
       </w:pPr>
-      <w:hyperlink r:id="rId17" w:history="1">
+      <w:hyperlink r:id="rId16" w:history="1">
         <w:r>
           <w:rPr>
             <w:rStyle w:val="Hyperlink"/>
@@ -4056,7 +3963,7 @@
       <w:r>
         <w:t xml:space="preserve"> git source control tools installed such as those from </w:t>
       </w:r>
-      <w:hyperlink r:id="rId18" w:history="1">
+      <w:hyperlink r:id="rId17" w:history="1">
         <w:r>
           <w:rPr>
             <w:rStyle w:val="Hyperlink"/>
@@ -4152,7 +4059,7 @@
       <w:pPr>
         <w:jc w:val="center"/>
       </w:pPr>
-      <w:hyperlink r:id="rId19" w:history="1">
+      <w:hyperlink r:id="rId18" w:history="1">
         <w:r>
           <w:rPr>
             <w:rStyle w:val="Hyperlink"/>
@@ -4206,7 +4113,7 @@
           <w:rFonts w:cstheme="minorHAnsi"/>
         </w:rPr>
       </w:pPr>
-      <w:hyperlink r:id="rId20" w:history="1">
+      <w:hyperlink r:id="rId19" w:history="1">
         <w:r>
           <w:rPr>
             <w:rStyle w:val="Hyperlink"/>
@@ -4280,7 +4187,7 @@
           <w:rFonts w:cstheme="minorHAnsi"/>
         </w:rPr>
       </w:pPr>
-      <w:hyperlink r:id="rId21" w:history="1">
+      <w:hyperlink r:id="rId20" w:history="1">
         <w:r>
           <w:rPr>
             <w:rStyle w:val="Hyperlink"/>
@@ -4434,15 +4341,7 @@
         <w:t>Releases are provided as a zip archive containing pre-compiled versions of the SoniFight executable including</w:t>
       </w:r>
       <w:r>
-        <w:t xml:space="preserve"> </w:t>
-      </w:r>
-      <w:proofErr w:type="gramStart"/>
-      <w:r>
-        <w:t>a number of</w:t>
-      </w:r>
-      <w:proofErr w:type="gramEnd"/>
-      <w:r>
-        <w:t xml:space="preserve"> </w:t>
+        <w:t xml:space="preserve"> a number of </w:t>
       </w:r>
       <w:r>
         <w:t>game configs</w:t>
@@ -4989,17 +4888,8 @@
           <w:rFonts w:ascii="Courier New" w:hAnsi="Courier New" w:cs="Courier New"/>
           <w:sz w:val="18"/>
         </w:rPr>
-        <w:t>└───</w:t>
-      </w:r>
-      <w:proofErr w:type="spellStart"/>
-      <w:r>
-        <w:rPr>
-          <w:rFonts w:ascii="Courier New" w:hAnsi="Courier New" w:cs="Courier New"/>
-          <w:sz w:val="18"/>
-        </w:rPr>
-        <w:t>fr</w:t>
-      </w:r>
-      <w:proofErr w:type="spellEnd"/>
+        <w:t>└───fr</w:t>
+      </w:r>
     </w:p>
     <w:p>
       <w:pPr>
@@ -5337,17 +5227,8 @@
           <w:sz w:val="18"/>
         </w:rPr>
         <w:tab/>
-        <w:t>└───</w:t>
-      </w:r>
-      <w:proofErr w:type="spellStart"/>
-      <w:r>
-        <w:rPr>
-          <w:rFonts w:ascii="Courier New" w:hAnsi="Courier New" w:cs="Courier New"/>
-          <w:sz w:val="18"/>
-        </w:rPr>
-        <w:t>fr</w:t>
-      </w:r>
-      <w:proofErr w:type="spellEnd"/>
+        <w:t>└───fr</w:t>
+      </w:r>
     </w:p>
     <w:p>
       <w:pPr>
@@ -5461,17 +5342,8 @@
           <w:rFonts w:ascii="Courier New" w:hAnsi="Courier New" w:cs="Courier New"/>
           <w:sz w:val="18"/>
         </w:rPr>
-        <w:t>│       └───</w:t>
-      </w:r>
-      <w:proofErr w:type="spellStart"/>
-      <w:r>
-        <w:rPr>
-          <w:rFonts w:ascii="Courier New" w:hAnsi="Courier New" w:cs="Courier New"/>
-          <w:sz w:val="18"/>
-        </w:rPr>
-        <w:t>SoniFight_User_Guide_files</w:t>
-      </w:r>
-      <w:proofErr w:type="spellEnd"/>
+        <w:t>│       └───SoniFight_User_Guide_files</w:t>
+      </w:r>
     </w:p>
     <w:p>
       <w:pPr>
@@ -5593,12 +5465,7 @@
     <w:p>
       <w:r>
         <w:lastRenderedPageBreak/>
-        <w:t>Please note that while SoniFight does not explicitly disable the use of relative path</w:t>
-      </w:r>
-      <w:bookmarkStart w:id="4" w:name="_GoBack"/>
-      <w:bookmarkEnd w:id="4"/>
-      <w:r>
-        <w:t>s, i</w:t>
+        <w:t>Please note that while SoniFight does not explicitly disable the use of relative paths, i</w:t>
       </w:r>
       <w:r>
         <w:t>t is advisable to keep</w:t>
@@ -5640,7 +5507,7 @@
         <w:pStyle w:val="Heading1"/>
         <w:spacing w:after="240"/>
       </w:pPr>
-      <w:bookmarkStart w:id="5" w:name="_Toc497093093"/>
+      <w:bookmarkStart w:id="4" w:name="_Toc497093093"/>
       <w:r>
         <w:t xml:space="preserve">5 </w:t>
       </w:r>
@@ -5650,7 +5517,7 @@
       <w:r>
         <w:t xml:space="preserve"> – Main Tab</w:t>
       </w:r>
-      <w:bookmarkEnd w:id="5"/>
+      <w:bookmarkEnd w:id="4"/>
     </w:p>
     <w:p>
       <w:pPr>
@@ -5733,7 +5600,7 @@
                     <pic:cNvPicPr/>
                   </pic:nvPicPr>
                   <pic:blipFill>
-                    <a:blip r:embed="rId22">
+                    <a:blip r:embed="rId21">
                       <a:extLst>
                         <a:ext uri="{28A0092B-C50C-407E-A947-70E740481C1C}">
                           <a14:useLocalDpi xmlns:a14="http://schemas.microsoft.com/office/drawing/2010/main" val="0"/>
@@ -5968,23 +5835,7 @@
         <w:t xml:space="preserve"> – </w:t>
       </w:r>
       <w:r>
-        <w:t xml:space="preserve">Runs the </w:t>
-      </w:r>
-      <w:proofErr w:type="spellStart"/>
-      <w:r>
-        <w:t>SoniFight</w:t>
-      </w:r>
-      <w:proofErr w:type="spellEnd"/>
-      <w:r>
-        <w:t xml:space="preserve"> software to enable additional sonification as specified in the selected game config. You do not need to launch the game process before clicking this </w:t>
-      </w:r>
-      <w:proofErr w:type="spellStart"/>
-      <w:r>
-        <w:t>SoniFight</w:t>
-      </w:r>
-      <w:proofErr w:type="spellEnd"/>
-      <w:r>
-        <w:t xml:space="preserve"> will happily wait while attempting to connect to the specified process without issue. If the config uses screen reader based sonification then ensure your screen reader is running before running the config.</w:t>
+        <w:t>Runs the SoniFight software to enable additional sonification as specified in the selected game config. You do not need to launch the game process before clicking this SoniFight will happily wait while attempting to connect to the specified process without issue. If the config uses screen reader based sonification then ensure your screen reader is running before running the config.</w:t>
       </w:r>
     </w:p>
     <w:p>
@@ -6097,7 +5948,7 @@
         <w:pStyle w:val="Heading1"/>
         <w:spacing w:after="240"/>
       </w:pPr>
-      <w:bookmarkStart w:id="6" w:name="_Toc497093094"/>
+      <w:bookmarkStart w:id="5" w:name="_Toc497093094"/>
       <w:r>
         <w:t xml:space="preserve">6 </w:t>
       </w:r>
@@ -6110,7 +5961,7 @@
       <w:r>
         <w:t>Tab</w:t>
       </w:r>
-      <w:bookmarkEnd w:id="6"/>
+      <w:bookmarkEnd w:id="5"/>
     </w:p>
     <w:p>
       <w:r>
@@ -6276,7 +6127,7 @@
                     <pic:cNvPicPr/>
                   </pic:nvPicPr>
                   <pic:blipFill>
-                    <a:blip r:embed="rId23">
+                    <a:blip r:embed="rId22">
                       <a:extLst>
                         <a:ext uri="{28A0092B-C50C-407E-A947-70E740481C1C}">
                           <a14:useLocalDpi xmlns:a14="http://schemas.microsoft.com/office/drawing/2010/main" val="0"/>
@@ -6314,14 +6165,14 @@
       <w:pPr>
         <w:pStyle w:val="Heading2"/>
       </w:pPr>
-      <w:bookmarkStart w:id="7" w:name="_Toc497093095"/>
+      <w:bookmarkStart w:id="6" w:name="_Toc497093095"/>
       <w:r>
         <w:t xml:space="preserve">6.1 </w:t>
       </w:r>
       <w:r>
         <w:t>Edit Tab – Tree View</w:t>
       </w:r>
-      <w:bookmarkEnd w:id="7"/>
+      <w:bookmarkEnd w:id="6"/>
     </w:p>
     <w:p>
       <w:r>
@@ -6370,11 +6221,9 @@
       <w:r>
         <w:t xml:space="preserve">Unless </w:t>
       </w:r>
-      <w:proofErr w:type="gramStart"/>
       <w:r>
         <w:t>absolutely necessary</w:t>
       </w:r>
-      <w:proofErr w:type="gramEnd"/>
       <w:r>
         <w:t>, it’s advised to leave the</w:t>
       </w:r>
@@ -6503,15 +6352,7 @@
         <w:t>chain</w:t>
       </w:r>
       <w:r>
-        <w:t xml:space="preserve"> to a memory location and the type of data to read from that location. </w:t>
-      </w:r>
-      <w:proofErr w:type="gramStart"/>
-      <w:r>
-        <w:t>In essence, they</w:t>
-      </w:r>
-      <w:proofErr w:type="gramEnd"/>
-      <w:r>
-        <w:t xml:space="preserve"> ‘watch’ a memory location and read a value from it </w:t>
+        <w:t xml:space="preserve"> to a memory location and the type of data to read from that location. In essence, they ‘watch’ a memory location and read a value from it </w:t>
       </w:r>
       <w:r>
         <w:t>multiple times per second.</w:t>
@@ -6752,29 +6593,21 @@
         <w:t xml:space="preserve"> </w:t>
       </w:r>
       <w:r>
-        <w:t xml:space="preserve">If saving the configuration file </w:t>
-      </w:r>
-      <w:proofErr w:type="gramStart"/>
-      <w:r>
-        <w:t>failed</w:t>
-      </w:r>
-      <w:proofErr w:type="gramEnd"/>
-      <w:r>
-        <w:t xml:space="preserve"> you’ll receive a notification. </w:t>
+        <w:t xml:space="preserve">If saving the configuration file failed you’ll receive a notification. </w:t>
       </w:r>
     </w:p>
     <w:p>
       <w:pPr>
         <w:pStyle w:val="Heading2"/>
       </w:pPr>
-      <w:bookmarkStart w:id="8" w:name="_Toc497093096"/>
+      <w:bookmarkStart w:id="7" w:name="_Toc497093096"/>
       <w:r>
         <w:t xml:space="preserve">6.2 </w:t>
       </w:r>
       <w:r>
         <w:t>Edit Tab – Details Panel</w:t>
       </w:r>
-      <w:bookmarkEnd w:id="8"/>
+      <w:bookmarkEnd w:id="7"/>
     </w:p>
     <w:p>
       <w:r>
@@ -6873,14 +6706,12 @@
       <w:r>
         <w:t xml:space="preserve"> running processes in Windows Task Manager (shortcut: </w:t>
       </w:r>
-      <w:proofErr w:type="spellStart"/>
       <w:r>
         <w:rPr>
           <w:b/>
         </w:rPr>
         <w:t>Ctrl+Shift+Esc</w:t>
       </w:r>
-      <w:proofErr w:type="spellEnd"/>
       <w:r>
         <w:t>). The process name should not contain the .EXE suffix.</w:t>
       </w:r>
@@ -7007,23 +6838,7 @@
         <w:t xml:space="preserve"> passed before </w:t>
       </w:r>
       <w:r>
-        <w:t>changing game state from “</w:t>
-      </w:r>
-      <w:proofErr w:type="spellStart"/>
-      <w:r>
-        <w:t>InMenu</w:t>
-      </w:r>
-      <w:proofErr w:type="spellEnd"/>
-      <w:r>
-        <w:t>” to “</w:t>
-      </w:r>
-      <w:proofErr w:type="spellStart"/>
-      <w:r>
-        <w:t>InGame</w:t>
-      </w:r>
-      <w:proofErr w:type="spellEnd"/>
-      <w:r>
-        <w:t>” or vice-versa.</w:t>
+        <w:t>changing game state from “InMenu” to “InGame” or vice-versa.</w:t>
       </w:r>
     </w:p>
     <w:p>
@@ -7082,15 +6897,7 @@
         <w:t xml:space="preserve">Normal Trigger Master Volume – </w:t>
       </w:r>
       <w:r>
-        <w:t xml:space="preserve">A master volume used to multiply all normal trigger </w:t>
-      </w:r>
-      <w:proofErr w:type="gramStart"/>
-      <w:r>
-        <w:t>volumes</w:t>
-      </w:r>
-      <w:proofErr w:type="gramEnd"/>
-      <w:r>
-        <w:t xml:space="preserve"> so they can be made quieter or louder in bulk. Range is 0.0 to 1.0.</w:t>
+        <w:t>A master volume used to multiply all normal trigger volumes so they can be made quieter or louder in bulk. Range is 0.0 to 1.0.</w:t>
       </w:r>
       <w:r>
         <w:br/>
@@ -7111,15 +6918,7 @@
         <w:t xml:space="preserve">Continuous Trigger Master Volume – </w:t>
       </w:r>
       <w:r>
-        <w:t xml:space="preserve">A master volume used to multiply all continuous trigger </w:t>
-      </w:r>
-      <w:proofErr w:type="gramStart"/>
-      <w:r>
-        <w:t>volumes</w:t>
-      </w:r>
-      <w:proofErr w:type="gramEnd"/>
-      <w:r>
-        <w:t xml:space="preserve"> so they can be made quieter or louder in bulk. Range is 0.0 to 1.0.</w:t>
+        <w:t>A master volume used to multiply all continuous trigger volumes so they can be made quieter or louder in bulk. Range is 0.0 to 1.0.</w:t>
       </w:r>
     </w:p>
     <w:p>
@@ -7142,32 +6941,10 @@
         <w:rPr>
           <w:b/>
         </w:rPr>
-        <w:t xml:space="preserve">Uses </w:t>
-      </w:r>
-      <w:proofErr w:type="spellStart"/>
-      <w:r>
-        <w:rPr>
-          <w:b/>
-        </w:rPr>
-        <w:t>Tolk</w:t>
-      </w:r>
-      <w:proofErr w:type="spellEnd"/>
-      <w:r>
-        <w:rPr>
-          <w:b/>
-        </w:rPr>
-        <w:t xml:space="preserve"> </w:t>
-      </w:r>
-      <w:r>
-        <w:t xml:space="preserve">– A simple yes/no notification about whether this game config has any active triggers which use </w:t>
-      </w:r>
-      <w:proofErr w:type="spellStart"/>
-      <w:r>
-        <w:t>tolk</w:t>
-      </w:r>
-      <w:proofErr w:type="spellEnd"/>
-      <w:r>
-        <w:t>-based output. This field is read-only.</w:t>
+        <w:t xml:space="preserve">Uses Tolk </w:t>
+      </w:r>
+      <w:r>
+        <w:t>– A simple yes/no notification about whether this game config has any active triggers which use tolk-based output. This field is read-only.</w:t>
       </w:r>
     </w:p>
     <w:p>
@@ -7205,28 +6982,85 @@
         <w:t xml:space="preserve"> you wish.</w:t>
       </w:r>
       <w:r>
-        <w:t xml:space="preserve"> There is no </w:t>
-      </w:r>
-      <w:proofErr w:type="gramStart"/>
-      <w:r>
-        <w:t>particular limit</w:t>
-      </w:r>
-      <w:proofErr w:type="gramEnd"/>
-      <w:r>
-        <w:t xml:space="preserve"> on the amount of text you can enter here, and vertical scroll bars will appear when there is more text than will fit in the current textbox.</w:t>
+        <w:t xml:space="preserve"> There is no particular limit on the amount of text you can enter here, and vertical scroll bars will appear when there is more text than will fit in the current textbox.</w:t>
       </w:r>
     </w:p>
     <w:p>
       <w:pPr>
         <w:pStyle w:val="Heading2"/>
       </w:pPr>
-      <w:bookmarkStart w:id="9" w:name="_Toc497093097"/>
+      <w:bookmarkStart w:id="8" w:name="_Toc497093097"/>
       <w:r>
         <w:t xml:space="preserve">6.3 </w:t>
       </w:r>
       <w:r>
         <w:t>Creating a New Config</w:t>
       </w:r>
+      <w:bookmarkEnd w:id="8"/>
+    </w:p>
+    <w:p>
+      <w:r>
+        <w:br/>
+      </w:r>
+      <w:r>
+        <w:t xml:space="preserve">To create a new, blank game config </w:t>
+      </w:r>
+      <w:r>
+        <w:t xml:space="preserve">you can </w:t>
+      </w:r>
+      <w:r>
+        <w:t xml:space="preserve">click the </w:t>
+      </w:r>
+      <w:r>
+        <w:rPr>
+          <w:b/>
+        </w:rPr>
+        <w:t xml:space="preserve">[Create New Config] </w:t>
+      </w:r>
+      <w:r>
+        <w:t>button from the main tab.</w:t>
+      </w:r>
+      <w:r>
+        <w:t xml:space="preserve"> Once done you’ll have a new blank config and the directory field will be editable. Once you save the config the directory name will be created, a </w:t>
+      </w:r>
+      <w:r>
+        <w:rPr>
+          <w:b/>
+        </w:rPr>
+        <w:t xml:space="preserve">config.xml </w:t>
+      </w:r>
+      <w:r>
+        <w:t>file placed within, and the directory field will become read-only.</w:t>
+      </w:r>
+    </w:p>
+    <w:p>
+      <w:r>
+        <w:t xml:space="preserve">If you want to experiment with modifying a config but don’t want to risk breaking the original then you can simply duplicate the config folder (i.e. copy &amp; paste it in the same location), and then click the </w:t>
+      </w:r>
+      <w:r>
+        <w:rPr>
+          <w:b/>
+        </w:rPr>
+        <w:t xml:space="preserve">[Refresh] </w:t>
+      </w:r>
+      <w:r>
+        <w:t xml:space="preserve">button in the Main tab for the new config to be available for selection and modification </w:t>
+      </w:r>
+      <w:r>
+        <w:t>in the main tab’s dropdown menu.</w:t>
+      </w:r>
+    </w:p>
+    <w:p>
+      <w:pPr>
+        <w:pStyle w:val="Heading2"/>
+      </w:pPr>
+      <w:bookmarkStart w:id="9" w:name="_Toc497093098"/>
+      <w:r>
+        <w:t xml:space="preserve">6.4 </w:t>
+      </w:r>
+      <w:r>
+        <w:t>Creating Watches</w:t>
+      </w:r>
       <w:bookmarkEnd w:id="9"/>
     </w:p>
     <w:p>
@@ -7234,71 +7068,6 @@
         <w:br/>
       </w:r>
       <w:r>
-        <w:t xml:space="preserve">To create a new, blank game config </w:t>
-      </w:r>
-      <w:r>
-        <w:t xml:space="preserve">you can </w:t>
-      </w:r>
-      <w:r>
-        <w:t xml:space="preserve">click the </w:t>
-      </w:r>
-      <w:r>
-        <w:rPr>
-          <w:b/>
-        </w:rPr>
-        <w:t xml:space="preserve">[Create New Config] </w:t>
-      </w:r>
-      <w:r>
-        <w:t>button from the main tab.</w:t>
-      </w:r>
-      <w:r>
-        <w:t xml:space="preserve"> Once done you’ll have a new blank config and the directory field will be editable. Once you save the config the directory name will be created, a </w:t>
-      </w:r>
-      <w:r>
-        <w:rPr>
-          <w:b/>
-        </w:rPr>
-        <w:t xml:space="preserve">config.xml </w:t>
-      </w:r>
-      <w:r>
-        <w:t>file placed within, and the directory field will become read-only.</w:t>
-      </w:r>
-    </w:p>
-    <w:p>
-      <w:r>
-        <w:t xml:space="preserve">If you want to experiment with modifying a config but don’t want to risk breaking the original then you can simply duplicate the config folder (i.e. copy &amp; paste it in the same location), and then click the </w:t>
-      </w:r>
-      <w:r>
-        <w:rPr>
-          <w:b/>
-        </w:rPr>
-        <w:t xml:space="preserve">[Refresh] </w:t>
-      </w:r>
-      <w:r>
-        <w:t xml:space="preserve">button in the Main tab for the new config to be available for selection and modification </w:t>
-      </w:r>
-      <w:r>
-        <w:t>in the main tab’s dropdown menu.</w:t>
-      </w:r>
-    </w:p>
-    <w:p>
-      <w:pPr>
-        <w:pStyle w:val="Heading2"/>
-      </w:pPr>
-      <w:bookmarkStart w:id="10" w:name="_Toc497093098"/>
-      <w:r>
-        <w:t xml:space="preserve">6.4 </w:t>
-      </w:r>
-      <w:r>
-        <w:t>Creating Watches</w:t>
-      </w:r>
-      <w:bookmarkEnd w:id="10"/>
-    </w:p>
-    <w:p>
-      <w:r>
-        <w:br/>
-      </w:r>
-      <w:r>
         <w:t xml:space="preserve">To create a new, blank watch click the </w:t>
       </w:r>
       <w:r>
@@ -7311,15 +7080,7 @@
         <w:t>button from the edit tab.</w:t>
       </w:r>
       <w:r>
-        <w:t xml:space="preserve"> It will be given a unique </w:t>
-      </w:r>
-      <w:proofErr w:type="gramStart"/>
-      <w:r>
-        <w:t>ID</w:t>
-      </w:r>
-      <w:proofErr w:type="gramEnd"/>
-      <w:r>
-        <w:t xml:space="preserve"> but all other values will be placeholders.</w:t>
+        <w:t xml:space="preserve"> It will be given a unique ID but all other values will be placeholders.</w:t>
       </w:r>
     </w:p>
     <w:p>
@@ -7571,7 +7332,7 @@
                     <pic:cNvPicPr/>
                   </pic:nvPicPr>
                   <pic:blipFill>
-                    <a:blip r:embed="rId24">
+                    <a:blip r:embed="rId23">
                       <a:extLst>
                         <a:ext uri="{28A0092B-C50C-407E-A947-70E740481C1C}">
                           <a14:useLocalDpi xmlns:a14="http://schemas.microsoft.com/office/drawing/2010/main" val="0"/>
@@ -8143,15 +7904,7 @@
         <w:t>Active</w:t>
       </w:r>
       <w:r>
-        <w:t xml:space="preserve"> -  This checkbox is used to toggle whether this watch is in use or not. The default is checked (active). If the checkbox is </w:t>
-      </w:r>
-      <w:proofErr w:type="gramStart"/>
-      <w:r>
-        <w:t>unchecked</w:t>
-      </w:r>
-      <w:proofErr w:type="gramEnd"/>
-      <w:r>
-        <w:t xml:space="preserve"> then this watch will not be polled and as such cannot activate any triggers that might depend upon it. </w:t>
+        <w:t xml:space="preserve"> -  This checkbox is used to toggle whether this watch is in use or not. The default is checked (active). If the checkbox is unchecked then this watch will not be polled and as such cannot activate any triggers that might depend upon it. </w:t>
       </w:r>
       <w:r>
         <w:t xml:space="preserve">It’s possible that you </w:t>
@@ -8269,21 +8022,7 @@
         <w:rPr>
           <w:b/>
         </w:rPr>
-        <w:t xml:space="preserve">[Save </w:t>
-      </w:r>
-      <w:proofErr w:type="spellStart"/>
-      <w:r>
-        <w:rPr>
-          <w:b/>
-        </w:rPr>
-        <w:t>GameConfig</w:t>
-      </w:r>
-      <w:proofErr w:type="spellEnd"/>
-      <w:r>
-        <w:rPr>
-          <w:b/>
-        </w:rPr>
-        <w:t xml:space="preserve">] </w:t>
+        <w:t xml:space="preserve">[Save GameConfig] </w:t>
       </w:r>
       <w:r>
         <w:t xml:space="preserve">button is clicked, so </w:t>
@@ -8345,14 +8084,14 @@
       <w:pPr>
         <w:pStyle w:val="Heading2"/>
       </w:pPr>
-      <w:bookmarkStart w:id="11" w:name="_Toc497093099"/>
+      <w:bookmarkStart w:id="10" w:name="_Toc497093099"/>
       <w:r>
         <w:t xml:space="preserve">6.5 </w:t>
       </w:r>
       <w:r>
         <w:t>Creating Triggers</w:t>
       </w:r>
-      <w:bookmarkEnd w:id="11"/>
+      <w:bookmarkEnd w:id="10"/>
     </w:p>
     <w:p>
       <w:r>
@@ -8414,15 +8153,7 @@
     </w:p>
     <w:p>
       <w:r>
-        <w:t xml:space="preserve">To create a new </w:t>
-      </w:r>
-      <w:proofErr w:type="gramStart"/>
-      <w:r>
-        <w:t>trigger</w:t>
-      </w:r>
-      <w:proofErr w:type="gramEnd"/>
-      <w:r>
-        <w:t xml:space="preserve"> click the </w:t>
+        <w:t xml:space="preserve">To create a new trigger click the </w:t>
       </w:r>
       <w:r>
         <w:rPr>
@@ -8455,15 +8186,7 @@
         <w:t xml:space="preserve"> tab.</w:t>
       </w:r>
       <w:r>
-        <w:t xml:space="preserve"> It will be given a unique </w:t>
-      </w:r>
-      <w:proofErr w:type="gramStart"/>
-      <w:r>
-        <w:t>ID</w:t>
-      </w:r>
-      <w:proofErr w:type="gramEnd"/>
-      <w:r>
-        <w:t xml:space="preserve"> but all other values will be placeholders.</w:t>
+        <w:t xml:space="preserve"> It will be given a unique ID but all other values will be placeholders.</w:t>
       </w:r>
     </w:p>
     <w:p>
@@ -8645,7 +8368,7 @@
                     <pic:cNvPicPr/>
                   </pic:nvPicPr>
                   <pic:blipFill>
-                    <a:blip r:embed="rId25">
+                    <a:blip r:embed="rId24">
                       <a:extLst>
                         <a:ext uri="{28A0092B-C50C-407E-A947-70E740481C1C}">
                           <a14:useLocalDpi xmlns:a14="http://schemas.microsoft.com/office/drawing/2010/main" val="0"/>
@@ -8878,15 +8601,7 @@
         <w:t xml:space="preserve"> </w:t>
       </w:r>
       <w:r>
-        <w:t xml:space="preserve">– Similar to a normal trigger but without a sound to activate, </w:t>
-      </w:r>
-      <w:proofErr w:type="gramStart"/>
-      <w:r>
-        <w:t>it’s</w:t>
-      </w:r>
-      <w:proofErr w:type="gramEnd"/>
-      <w:r>
-        <w:t xml:space="preserve"> condition check is only “is the condition met” without looking at a previous value for a threshold comparison (asides from if the comparison type is “changed”).</w:t>
+        <w:t>– Similar to a normal trigger but without a sound to activate, it’s condition check is only “is the condition met” without looking at a previous value for a threshold comparison (asides from if the comparison type is “changed”).</w:t>
       </w:r>
     </w:p>
     <w:p>
@@ -9062,23 +8777,7 @@
           <w:b/>
           <w:i/>
         </w:rPr>
-        <w:t xml:space="preserve">Greater Than </w:t>
-      </w:r>
-      <w:proofErr w:type="gramStart"/>
-      <w:r>
-        <w:rPr>
-          <w:b/>
-          <w:i/>
-        </w:rPr>
-        <w:t>Or</w:t>
-      </w:r>
-      <w:proofErr w:type="gramEnd"/>
-      <w:r>
-        <w:rPr>
-          <w:b/>
-          <w:i/>
-        </w:rPr>
-        <w:t xml:space="preserve"> Equal To</w:t>
+        <w:t>Greater Than Or Equal To</w:t>
       </w:r>
       <w:r>
         <w:t>),</w:t>
@@ -9096,21 +8795,7 @@
         <w:rPr>
           <w:b/>
         </w:rPr>
-        <w:t xml:space="preserve">Less Than </w:t>
-      </w:r>
-      <w:proofErr w:type="gramStart"/>
-      <w:r>
-        <w:rPr>
-          <w:b/>
-        </w:rPr>
-        <w:t>Or</w:t>
-      </w:r>
-      <w:proofErr w:type="gramEnd"/>
-      <w:r>
-        <w:rPr>
-          <w:b/>
-        </w:rPr>
-        <w:t xml:space="preserve"> Equal To</w:t>
+        <w:t>Less Than Or Equal To</w:t>
       </w:r>
       <w:r>
         <w:t xml:space="preserve"> (threshold: </w:t>
@@ -9154,23 +8839,7 @@
           <w:b/>
           <w:i/>
         </w:rPr>
-        <w:t xml:space="preserve">Less Than </w:t>
-      </w:r>
-      <w:proofErr w:type="gramStart"/>
-      <w:r>
-        <w:rPr>
-          <w:b/>
-          <w:i/>
-        </w:rPr>
-        <w:t>Or</w:t>
-      </w:r>
-      <w:proofErr w:type="gramEnd"/>
-      <w:r>
-        <w:rPr>
-          <w:b/>
-          <w:i/>
-        </w:rPr>
-        <w:t xml:space="preserve"> Equal To</w:t>
+        <w:t>Less Than Or Equal To</w:t>
       </w:r>
       <w:r>
         <w:t>),</w:t>
@@ -9188,21 +8857,7 @@
         <w:rPr>
           <w:b/>
         </w:rPr>
-        <w:t xml:space="preserve">Greater Than </w:t>
-      </w:r>
-      <w:proofErr w:type="gramStart"/>
-      <w:r>
-        <w:rPr>
-          <w:b/>
-        </w:rPr>
-        <w:t>Or</w:t>
-      </w:r>
-      <w:proofErr w:type="gramEnd"/>
-      <w:r>
-        <w:rPr>
-          <w:b/>
-        </w:rPr>
-        <w:t xml:space="preserve"> Equal To</w:t>
+        <w:t>Greater Than Or Equal To</w:t>
       </w:r>
       <w:r>
         <w:t xml:space="preserve"> (threshold: </w:t>
@@ -9268,23 +8923,7 @@
           <w:b/>
           <w:i/>
         </w:rPr>
-        <w:t xml:space="preserve">Not Equal </w:t>
-      </w:r>
-      <w:proofErr w:type="gramStart"/>
-      <w:r>
-        <w:rPr>
-          <w:b/>
-          <w:i/>
-        </w:rPr>
-        <w:t>To</w:t>
-      </w:r>
-      <w:proofErr w:type="gramEnd"/>
-      <w:r>
-        <w:rPr>
-          <w:b/>
-          <w:i/>
-        </w:rPr>
-        <w:t xml:space="preserve"> Previous Value</w:t>
+        <w:t>Not Equal To Previous Value</w:t>
       </w:r>
       <w:r>
         <w:t>), or</w:t>
@@ -9623,15 +9262,7 @@
         <w:t xml:space="preserve"> which must also meet </w:t>
       </w:r>
       <w:r>
-        <w:t xml:space="preserve">their own criteria </w:t>
-      </w:r>
-      <w:proofErr w:type="gramStart"/>
-      <w:r>
-        <w:t>in order for</w:t>
-      </w:r>
-      <w:proofErr w:type="gramEnd"/>
-      <w:r>
-        <w:t xml:space="preserve"> </w:t>
+        <w:t xml:space="preserve">their own criteria in order for </w:t>
       </w:r>
       <w:r>
         <w:rPr>
@@ -9705,15 +9336,7 @@
         <w:t xml:space="preserve"> or such</w:t>
       </w:r>
       <w:r>
-        <w:t xml:space="preserve">), while dependent triggers simply </w:t>
-      </w:r>
-      <w:proofErr w:type="gramStart"/>
-      <w:r>
-        <w:t>have to</w:t>
-      </w:r>
-      <w:proofErr w:type="gramEnd"/>
-      <w:r>
-        <w:t xml:space="preserve"> meet the required condition</w:t>
+        <w:t>), while dependent triggers simply have to meet the required condition</w:t>
       </w:r>
       <w:r>
         <w:t xml:space="preserve"> </w:t>
@@ -10104,15 +9727,7 @@
         <w:pStyle w:val="ListParagraph"/>
       </w:pPr>
       <w:r>
-        <w:t xml:space="preserve">Dependent triggers do not use a sample filename, while normal triggers with the “Use </w:t>
-      </w:r>
-      <w:proofErr w:type="spellStart"/>
-      <w:r>
-        <w:t>Tolk</w:t>
-      </w:r>
-      <w:proofErr w:type="spellEnd"/>
-      <w:r>
-        <w:t>” flag output the text in the sample filename field, with substitutions as specified below.</w:t>
+        <w:t>Dependent triggers do not use a sample filename, while normal triggers with the “Use Tolk” flag output the text in the sample filename field, with substitutions as specified below.</w:t>
       </w:r>
     </w:p>
     <w:p>
@@ -10132,21 +9747,7 @@
         <w:rPr>
           <w:b/>
         </w:rPr>
-        <w:t xml:space="preserve">Use </w:t>
-      </w:r>
-      <w:proofErr w:type="spellStart"/>
-      <w:r>
-        <w:rPr>
-          <w:b/>
-        </w:rPr>
-        <w:t>Tolk</w:t>
-      </w:r>
-      <w:proofErr w:type="spellEnd"/>
-      <w:r>
-        <w:rPr>
-          <w:b/>
-        </w:rPr>
-        <w:t xml:space="preserve"> Checkbox </w:t>
+        <w:t xml:space="preserve">Use Tolk Checkbox </w:t>
       </w:r>
       <w:r>
         <w:t>– Specifie</w:t>
@@ -10317,15 +9918,7 @@
         <w:t xml:space="preserve">Allowance Type </w:t>
       </w:r>
       <w:r>
-        <w:t xml:space="preserve">– This dropdown menu specifies whether this trigger </w:t>
-      </w:r>
-      <w:proofErr w:type="gramStart"/>
-      <w:r>
-        <w:t>is allowed to</w:t>
-      </w:r>
-      <w:proofErr w:type="gramEnd"/>
-      <w:r>
-        <w:t xml:space="preserve"> activate</w:t>
+        <w:t>– This dropdown menu specifies whether this trigger is allowed to activate</w:t>
       </w:r>
       <w:r>
         <w:t xml:space="preserve"> based on whether the clock / round-timer is changing or not. The available options are</w:t>
@@ -10480,11 +10073,11 @@
         <w:pStyle w:val="Heading1"/>
         <w:spacing w:after="240"/>
       </w:pPr>
-      <w:bookmarkStart w:id="12" w:name="_Toc497093100"/>
+      <w:bookmarkStart w:id="11" w:name="_Toc497093100"/>
       <w:r>
         <w:t>7 Different Types of Watches and Triggers</w:t>
       </w:r>
-      <w:bookmarkEnd w:id="12"/>
+      <w:bookmarkEnd w:id="11"/>
     </w:p>
     <w:p>
       <w:r>
@@ -10525,15 +10118,7 @@
     <w:p>
       <w:r>
         <w:lastRenderedPageBreak/>
-        <w:t xml:space="preserve">Once we have a watch that points to the clock value, and a trigger marked as the </w:t>
-      </w:r>
-      <w:proofErr w:type="gramStart"/>
-      <w:r>
-        <w:t>clock</w:t>
-      </w:r>
-      <w:proofErr w:type="gramEnd"/>
-      <w:r>
-        <w:t xml:space="preserve"> so we know to keep track of it </w:t>
+        <w:t xml:space="preserve">Once we have a watch that points to the clock value, and a trigger marked as the clock so we know to keep track of it </w:t>
       </w:r>
       <w:r>
         <w:t>to</w:t>
@@ -10653,23 +10238,7 @@
         </w:numPr>
       </w:pPr>
       <w:r>
-        <w:t>Select a sample to play when that value is met. The sample can be anything, but must be in .</w:t>
-      </w:r>
-      <w:proofErr w:type="spellStart"/>
-      <w:r>
-        <w:t>ogg</w:t>
-      </w:r>
-      <w:proofErr w:type="spellEnd"/>
-      <w:r>
-        <w:t>, .mp3 or .</w:t>
-      </w:r>
-      <w:proofErr w:type="spellStart"/>
-      <w:r>
-        <w:t>flac</w:t>
-      </w:r>
-      <w:proofErr w:type="spellEnd"/>
-      <w:r>
-        <w:t xml:space="preserve"> formats.</w:t>
+        <w:t>Select a sample to play when that value is met. The sample can be anything, but must be in .ogg, .mp3 or .flac formats.</w:t>
       </w:r>
     </w:p>
     <w:p>
@@ -10714,15 +10283,7 @@
     </w:p>
     <w:p>
       <w:r>
-        <w:t xml:space="preserve">You can also opt to check the “Use </w:t>
-      </w:r>
-      <w:proofErr w:type="spellStart"/>
-      <w:r>
-        <w:t>Tolk</w:t>
-      </w:r>
-      <w:proofErr w:type="spellEnd"/>
-      <w:r>
-        <w:t xml:space="preserve">” checkbox and type some </w:t>
+        <w:t xml:space="preserve">You can also opt to check the “Use Tolk” checkbox and type some </w:t>
       </w:r>
       <w:r>
         <w:t>text</w:t>
@@ -10738,14 +10299,14 @@
       <w:pPr>
         <w:pStyle w:val="Heading2"/>
       </w:pPr>
-      <w:bookmarkStart w:id="13" w:name="_Toc497093101"/>
+      <w:bookmarkStart w:id="12" w:name="_Toc497093101"/>
       <w:r>
         <w:t xml:space="preserve">7.1 </w:t>
       </w:r>
       <w:r>
         <w:t>Normal Triggers</w:t>
       </w:r>
-      <w:bookmarkEnd w:id="13"/>
+      <w:bookmarkEnd w:id="12"/>
     </w:p>
     <w:p>
       <w:r>
@@ -10800,39 +10361,15 @@
         </w:numPr>
       </w:pPr>
       <w:r>
-        <w:t xml:space="preserve">You or your opponent gaining a set amount of meter / ‘bar’ (i.e. super bar for EX or ‘super’ moves, </w:t>
-      </w:r>
-      <w:proofErr w:type="spellStart"/>
-      <w:r>
-        <w:t>ultra bar</w:t>
-      </w:r>
-      <w:proofErr w:type="spellEnd"/>
-      <w:r>
-        <w:t xml:space="preserve"> for ultra-combos / ‘</w:t>
-      </w:r>
-      <w:proofErr w:type="spellStart"/>
-      <w:r>
-        <w:t>criticals</w:t>
-      </w:r>
-      <w:proofErr w:type="spellEnd"/>
-      <w:r>
-        <w:t xml:space="preserve">’ etc). </w:t>
-      </w:r>
-    </w:p>
-    <w:p>
-      <w:r>
-        <w:t xml:space="preserve">There are currently </w:t>
-      </w:r>
-      <w:proofErr w:type="gramStart"/>
-      <w:r>
-        <w:t>computer</w:t>
-      </w:r>
-      <w:r>
-        <w:t xml:space="preserve"> generated</w:t>
-      </w:r>
-      <w:proofErr w:type="gramEnd"/>
-      <w:r>
-        <w:t xml:space="preserve"> voices in English for m</w:t>
+        <w:t xml:space="preserve">You or your opponent gaining a set amount of meter / ‘bar’ (i.e. super bar for EX or ‘super’ moves, ultra bar for ultra-combos / ‘criticals’ etc). </w:t>
+      </w:r>
+    </w:p>
+    <w:p>
+      <w:r>
+        <w:t>There are currently computer</w:t>
+      </w:r>
+      <w:r>
+        <w:t xml:space="preserve"> generated voices in English for m</w:t>
       </w:r>
       <w:r>
         <w:t>any</w:t>
@@ -10852,15 +10389,7 @@
         <w:t xml:space="preserve">Alternatively, </w:t>
       </w:r>
       <w:r>
-        <w:t xml:space="preserve">when creating a normal </w:t>
-      </w:r>
-      <w:proofErr w:type="gramStart"/>
-      <w:r>
-        <w:t>trigger</w:t>
-      </w:r>
-      <w:proofErr w:type="gramEnd"/>
-      <w:r>
-        <w:t xml:space="preserve"> </w:t>
+        <w:t xml:space="preserve">when creating a normal trigger </w:t>
       </w:r>
       <w:r>
         <w:t xml:space="preserve">you may check the </w:t>
@@ -10869,26 +10398,13 @@
         <w:t>“</w:t>
       </w:r>
       <w:r>
-        <w:t xml:space="preserve">Use </w:t>
-      </w:r>
-      <w:proofErr w:type="spellStart"/>
-      <w:r>
-        <w:t>Tolk</w:t>
-      </w:r>
-      <w:proofErr w:type="spellEnd"/>
+        <w:t>Use Tolk</w:t>
+      </w:r>
       <w:r>
         <w:t>”</w:t>
       </w:r>
       <w:r>
-        <w:t xml:space="preserve"> checkbox and directly enter some text you want the screen reader to output into the sample filename field. When using </w:t>
-      </w:r>
-      <w:proofErr w:type="spellStart"/>
-      <w:r>
-        <w:t>tolk</w:t>
-      </w:r>
-      <w:proofErr w:type="spellEnd"/>
-      <w:r>
-        <w:t xml:space="preserve">, you may also put a </w:t>
+        <w:t xml:space="preserve"> checkbox and directly enter some text you want the screen reader to output into the sample filename field. When using tolk, you may also put a </w:t>
       </w:r>
       <w:r>
         <w:lastRenderedPageBreak/>
@@ -10897,171 +10413,131 @@
     </w:p>
     <w:p>
       <w:r>
-        <w:t xml:space="preserve">For example, placing a </w:t>
-      </w:r>
-      <w:proofErr w:type="spellStart"/>
-      <w:r>
-        <w:t>tolk</w:t>
-      </w:r>
-      <w:proofErr w:type="spellEnd"/>
-      <w:r>
-        <w:t xml:space="preserve"> output string of: “Health is {}” would output “Health is 373” if that was what the </w:t>
+        <w:t xml:space="preserve">For example, placing a tolk output string of: “Health is {}” would output “Health is 373” if that was what the </w:t>
       </w:r>
       <w:r>
         <w:t>value of this trigger’s watch happened to be</w:t>
       </w:r>
       <w:r>
-        <w:t xml:space="preserve">. Placing a </w:t>
-      </w:r>
-      <w:proofErr w:type="spellStart"/>
-      <w:r>
-        <w:t>tolk</w:t>
-      </w:r>
-      <w:proofErr w:type="spellEnd"/>
-      <w:r>
-        <w:t xml:space="preserve"> output sting of “Health is {}, Opponent has {3}” would say something along the lines of “Health is 373, Opponent has 282” if the watch associated with this trigger had a value of 383 and the watch with ID 3 had the value 282.</w:t>
+        <w:t>. Placing a tolk output sting of “Health is {}, Opponent has {3}” would say something along the lines of “Health is 373, Opponent has 282” if the watch associated with this trigger had a value of 383 and the watch with ID 3 had the value 282.</w:t>
       </w:r>
     </w:p>
     <w:p>
       <w:pPr>
         <w:pStyle w:val="Heading2"/>
       </w:pPr>
-      <w:bookmarkStart w:id="14" w:name="_Toc497093102"/>
+      <w:bookmarkStart w:id="13" w:name="_Toc497093102"/>
       <w:r>
         <w:t xml:space="preserve">7.2 </w:t>
       </w:r>
       <w:r>
         <w:t>Dependent Triggers</w:t>
       </w:r>
+      <w:bookmarkEnd w:id="13"/>
+    </w:p>
+    <w:p>
+      <w:r>
+        <w:br/>
+        <w:t>Dependent triggers are mostly the same as normal triggers but they don’t make a sound. Instead, they are used as dependent conditions for normal triggers (as entered into the “Secondary ID / List” field)</w:t>
+      </w:r>
+      <w:r>
+        <w:t xml:space="preserve"> to be allowed to activate</w:t>
+      </w:r>
+      <w:r>
+        <w:t>.</w:t>
+      </w:r>
+    </w:p>
+    <w:p>
+      <w:r>
+        <w:t>N</w:t>
+      </w:r>
+      <w:r>
+        <w:t xml:space="preserve">ormal triggers must pass a threshold </w:t>
+      </w:r>
+      <w:r>
+        <w:t xml:space="preserve">to activate - </w:t>
+      </w:r>
+      <w:r>
+        <w:t>that is, if a normal trigger ha</w:t>
+      </w:r>
+      <w:r>
+        <w:t>s</w:t>
+      </w:r>
+      <w:r>
+        <w:t xml:space="preserve"> a condition to be less than 500 </w:t>
+      </w:r>
+      <w:r>
+        <w:t xml:space="preserve">for it to activate </w:t>
+      </w:r>
+      <w:r>
+        <w:t xml:space="preserve">– then it must have a previous value from the last poll of </w:t>
+      </w:r>
+      <w:r>
+        <w:t>greater than or equal to</w:t>
+      </w:r>
+      <w:r>
+        <w:t xml:space="preserve"> 500 and a current value of less than 500</w:t>
+      </w:r>
+      <w:r>
+        <w:t>. D</w:t>
+      </w:r>
+      <w:r>
+        <w:t>ependent triggers do not have to ‘cross the matching threshold’ from their previous value and a naïve comparison based on the dependent triggers comparison type is made. The except</w:t>
+      </w:r>
+      <w:r>
+        <w:t>ion</w:t>
+      </w:r>
+      <w:r>
+        <w:t xml:space="preserve"> to this is the “changed” comparison type whic</w:t>
+      </w:r>
+      <w:r>
+        <w:t xml:space="preserve">h compares against the previously polled </w:t>
+      </w:r>
+      <w:r>
+        <w:t>value</w:t>
+      </w:r>
+      <w:r>
+        <w:t xml:space="preserve"> of this dependent trigger</w:t>
+      </w:r>
+      <w:r>
+        <w:t>.</w:t>
+      </w:r>
+    </w:p>
+    <w:p>
+      <w:r>
+        <w:t>As an example usage scenario</w:t>
+      </w:r>
+      <w:r>
+        <w:t xml:space="preserve">, in Mortal Kombat 9 the same memory address is used for all menu options for 1 player, 2 player, 3 players and 4 players. However, each of these player numbers may have different menu options, so a watch may be found that determines which screen the game is on. Then, we can use a bunch of normal triggers which activate the correct sonification for the 1 player settings while the dependent trigger </w:t>
+      </w:r>
+      <w:r>
+        <w:t>indicates</w:t>
+      </w:r>
+      <w:r>
+        <w:t xml:space="preserve"> that</w:t>
+      </w:r>
+      <w:r>
+        <w:t xml:space="preserve"> the</w:t>
+      </w:r>
+      <w:r>
+        <w:t xml:space="preserve"> “1 player” </w:t>
+      </w:r>
+      <w:r>
+        <w:t>option is active,</w:t>
+      </w:r>
+      <w:r>
+        <w:t xml:space="preserve"> the correction sonification for the 2 player settings while the dependent trigger indicates that the “2 players” option is active, and so on.</w:t>
+      </w:r>
+    </w:p>
+    <w:p>
+      <w:pPr>
+        <w:pStyle w:val="Heading2"/>
+      </w:pPr>
+      <w:bookmarkStart w:id="14" w:name="_Toc497093103"/>
+      <w:r>
+        <w:t>7.3 Continuous Triggers</w:t>
+      </w:r>
       <w:bookmarkEnd w:id="14"/>
-    </w:p>
-    <w:p>
-      <w:r>
-        <w:br/>
-        <w:t xml:space="preserve">Dependent triggers are mostly the same as normal </w:t>
-      </w:r>
-      <w:proofErr w:type="gramStart"/>
-      <w:r>
-        <w:t>triggers</w:t>
-      </w:r>
-      <w:proofErr w:type="gramEnd"/>
-      <w:r>
-        <w:t xml:space="preserve"> but they don’t make a sound. Instead, they are used as dependent conditions for normal triggers (as </w:t>
-      </w:r>
-      <w:proofErr w:type="gramStart"/>
-      <w:r>
-        <w:t>entered into</w:t>
-      </w:r>
-      <w:proofErr w:type="gramEnd"/>
-      <w:r>
-        <w:t xml:space="preserve"> the “Secondary ID / List” field)</w:t>
-      </w:r>
-      <w:r>
-        <w:t xml:space="preserve"> to be allowed to activate</w:t>
-      </w:r>
-      <w:r>
-        <w:t>.</w:t>
-      </w:r>
-    </w:p>
-    <w:p>
-      <w:r>
-        <w:t>N</w:t>
-      </w:r>
-      <w:r>
-        <w:t xml:space="preserve">ormal triggers must pass a threshold </w:t>
-      </w:r>
-      <w:r>
-        <w:t xml:space="preserve">to activate - </w:t>
-      </w:r>
-      <w:r>
-        <w:t>that is, if a normal trigger ha</w:t>
-      </w:r>
-      <w:r>
-        <w:t>s</w:t>
-      </w:r>
-      <w:r>
-        <w:t xml:space="preserve"> a condition to be less than 500 </w:t>
-      </w:r>
-      <w:r>
-        <w:t xml:space="preserve">for it to activate </w:t>
-      </w:r>
-      <w:r>
-        <w:t xml:space="preserve">– then it must have a previous value from the last poll of </w:t>
-      </w:r>
-      <w:r>
-        <w:t>greater than or equal to</w:t>
-      </w:r>
-      <w:r>
-        <w:t xml:space="preserve"> 500 and a current value of less than 500</w:t>
-      </w:r>
-      <w:r>
-        <w:t>. D</w:t>
-      </w:r>
-      <w:r>
-        <w:t>ependent triggers do not have to ‘cross the matching threshold’ from their previous value and a naïve comparison based on the dependent triggers comparison type is made. The except</w:t>
-      </w:r>
-      <w:r>
-        <w:t>ion</w:t>
-      </w:r>
-      <w:r>
-        <w:t xml:space="preserve"> to this is the “changed” comparison type whic</w:t>
-      </w:r>
-      <w:r>
-        <w:t xml:space="preserve">h compares against the previously polled </w:t>
-      </w:r>
-      <w:r>
-        <w:t>value</w:t>
-      </w:r>
-      <w:r>
-        <w:t xml:space="preserve"> of this dependent trigger</w:t>
-      </w:r>
-      <w:r>
-        <w:t>.</w:t>
-      </w:r>
-    </w:p>
-    <w:p>
-      <w:r>
-        <w:t xml:space="preserve">As an </w:t>
-      </w:r>
-      <w:proofErr w:type="gramStart"/>
-      <w:r>
-        <w:t>example</w:t>
-      </w:r>
-      <w:proofErr w:type="gramEnd"/>
-      <w:r>
-        <w:t xml:space="preserve"> usage scenario</w:t>
-      </w:r>
-      <w:r>
-        <w:t xml:space="preserve">, in Mortal Kombat 9 the same memory address is used for all menu options for 1 player, 2 player, 3 players and 4 players. However, each of these player numbers may have different menu options, so a watch may be found that determines which screen the game is on. Then, we can use a bunch of normal triggers which activate the correct sonification for the 1 player settings while the dependent trigger </w:t>
-      </w:r>
-      <w:r>
-        <w:t>indicates</w:t>
-      </w:r>
-      <w:r>
-        <w:t xml:space="preserve"> that</w:t>
-      </w:r>
-      <w:r>
-        <w:t xml:space="preserve"> the</w:t>
-      </w:r>
-      <w:r>
-        <w:t xml:space="preserve"> “1 player” </w:t>
-      </w:r>
-      <w:r>
-        <w:t>option is active,</w:t>
-      </w:r>
-      <w:r>
-        <w:t xml:space="preserve"> the correction sonification for the 2 player settings while the dependent trigger indicates that the “2 players” option is active, and so on.</w:t>
-      </w:r>
-    </w:p>
-    <w:p>
-      <w:pPr>
-        <w:pStyle w:val="Heading2"/>
-      </w:pPr>
-      <w:bookmarkStart w:id="15" w:name="_Toc497093103"/>
-      <w:r>
-        <w:t>7.3 Continuous Triggers</w:t>
-      </w:r>
-      <w:bookmarkEnd w:id="15"/>
     </w:p>
     <w:p>
       <w:r>
@@ -11147,7 +10623,6 @@
       <w:r>
         <w:t xml:space="preserve">, which means the maximum distance that the players may be apart. This can be determined by examining the values of both players horizontal locations (as reported by their watches – you may like to use the bundled </w:t>
       </w:r>
-      <w:proofErr w:type="spellStart"/>
       <w:r>
         <w:rPr>
           <w:b/>
@@ -11166,7 +10641,6 @@
         </w:rPr>
         <w:t>Tester</w:t>
       </w:r>
-      <w:proofErr w:type="spellEnd"/>
       <w:r>
         <w:t xml:space="preserve"> software for this) when they are moved to opposite sides of the screen.</w:t>
       </w:r>
@@ -11219,7 +10693,7 @@
       <w:pPr>
         <w:pStyle w:val="Heading2"/>
       </w:pPr>
-      <w:bookmarkStart w:id="16" w:name="_Toc497093104"/>
+      <w:bookmarkStart w:id="15" w:name="_Toc497093104"/>
       <w:r>
         <w:lastRenderedPageBreak/>
         <w:t>7.</w:t>
@@ -11233,7 +10707,7 @@
       <w:r>
         <w:t>Modifier Triggers</w:t>
       </w:r>
-      <w:bookmarkEnd w:id="16"/>
+      <w:bookmarkEnd w:id="15"/>
     </w:p>
     <w:p>
       <w:r>
@@ -11320,14 +10794,14 @@
         <w:pStyle w:val="Heading1"/>
         <w:spacing w:after="240"/>
       </w:pPr>
-      <w:bookmarkStart w:id="17" w:name="_Toc497093105"/>
+      <w:bookmarkStart w:id="16" w:name="_Toc497093105"/>
       <w:r>
         <w:t xml:space="preserve">8 </w:t>
       </w:r>
       <w:r>
         <w:t>Finding and Using Watches and Triggers</w:t>
       </w:r>
-      <w:bookmarkEnd w:id="17"/>
+      <w:bookmarkEnd w:id="16"/>
     </w:p>
     <w:p>
       <w:r>
@@ -11386,15 +10860,7 @@
         </w:rPr>
       </w:pPr>
       <w:r>
-        <w:t xml:space="preserve">While there are no-doubt </w:t>
-      </w:r>
-      <w:proofErr w:type="gramStart"/>
-      <w:r>
-        <w:t>a number of</w:t>
-      </w:r>
-      <w:proofErr w:type="gramEnd"/>
-      <w:r>
-        <w:t xml:space="preserve"> different pieces of software which could help you locate </w:t>
+        <w:t xml:space="preserve">While there are no-doubt a number of different pieces of software which could help you locate </w:t>
       </w:r>
       <w:r>
         <w:t xml:space="preserve">a pointer </w:t>
@@ -11432,7 +10898,7 @@
       <w:r>
         <w:t xml:space="preserve"> </w:t>
       </w:r>
-      <w:hyperlink r:id="rId26" w:history="1">
+      <w:hyperlink r:id="rId25" w:history="1">
         <w:r>
           <w:rPr>
             <w:rStyle w:val="Hyperlink"/>
@@ -11539,7 +11005,7 @@
       <w:r>
         <w:t xml:space="preserve"> </w:t>
       </w:r>
-      <w:hyperlink r:id="rId27" w:history="1">
+      <w:hyperlink r:id="rId26" w:history="1">
         <w:r>
           <w:rPr>
             <w:rStyle w:val="Hyperlink"/>
@@ -11558,7 +11024,7 @@
       <w:r>
         <w:t xml:space="preserve"> </w:t>
       </w:r>
-      <w:hyperlink r:id="rId28" w:history="1">
+      <w:hyperlink r:id="rId27" w:history="1">
         <w:r>
           <w:rPr>
             <w:rStyle w:val="Hyperlink"/>
@@ -11586,7 +11052,7 @@
       <w:r>
         <w:t xml:space="preserve"> </w:t>
       </w:r>
-      <w:hyperlink r:id="rId29" w:history="1">
+      <w:hyperlink r:id="rId28" w:history="1">
         <w:r>
           <w:rPr>
             <w:rStyle w:val="Hyperlink"/>
@@ -11671,7 +11137,7 @@
                     <pic:cNvPicPr/>
                   </pic:nvPicPr>
                   <pic:blipFill>
-                    <a:blip r:embed="rId30" cstate="print">
+                    <a:blip r:embed="rId29" cstate="print">
                       <a:extLst>
                         <a:ext uri="{28A0092B-C50C-407E-A947-70E740481C1C}">
                           <a14:useLocalDpi xmlns:a14="http://schemas.microsoft.com/office/drawing/2010/main" val="0"/>
@@ -11741,7 +11207,7 @@
       <w:pPr>
         <w:pStyle w:val="Heading2"/>
       </w:pPr>
-      <w:bookmarkStart w:id="18" w:name="_Toc497093106"/>
+      <w:bookmarkStart w:id="17" w:name="_Toc497093106"/>
       <w:r>
         <w:t>8</w:t>
       </w:r>
@@ -11757,21 +11223,21 @@
       <w:r>
         <w:t xml:space="preserve"> in Cheat Engine via Pointer Scans</w:t>
       </w:r>
+      <w:bookmarkEnd w:id="17"/>
+    </w:p>
+    <w:p/>
+    <w:p>
+      <w:pPr>
+        <w:pStyle w:val="Heading3"/>
+      </w:pPr>
+      <w:bookmarkStart w:id="18" w:name="_Toc497093107"/>
+      <w:r>
+        <w:t>Part 1 – Finding an Initial Value</w:t>
+      </w:r>
       <w:bookmarkEnd w:id="18"/>
     </w:p>
     <w:p/>
     <w:p>
-      <w:pPr>
-        <w:pStyle w:val="Heading3"/>
-      </w:pPr>
-      <w:bookmarkStart w:id="19" w:name="_Toc497093107"/>
-      <w:r>
-        <w:t>Part 1 – Finding an Initial Value</w:t>
-      </w:r>
-      <w:bookmarkEnd w:id="19"/>
-    </w:p>
-    <w:p/>
-    <w:p>
       <w:r>
         <w:t xml:space="preserve">The basic process for finding a pointer </w:t>
       </w:r>
@@ -11799,15 +11265,7 @@
     </w:p>
     <w:p>
       <w:r>
-        <w:t xml:space="preserve">The first thing we might do is launch Cheat Engine, connect to the game process, and then do a memory search for any </w:t>
-      </w:r>
-      <w:proofErr w:type="gramStart"/>
-      <w:r>
-        <w:t>4 byte</w:t>
-      </w:r>
-      <w:proofErr w:type="gramEnd"/>
-      <w:r>
-        <w:t xml:space="preserve"> value (i.e. an integer or a float) which has the value 99. </w:t>
+        <w:t xml:space="preserve">The first thing we might do is launch Cheat Engine, connect to the game process, and then do a memory search for any 4 byte value (i.e. an integer or a float) which has the value 99. </w:t>
       </w:r>
       <w:r>
         <w:t xml:space="preserve">When initially searching, it’s best to change the </w:t>
@@ -11868,21 +11326,7 @@
         <w:rPr>
           <w:sz w:val="20"/>
         </w:rPr>
-        <w:t xml:space="preserve"> - Our initial scan for the value 99 as a </w:t>
-      </w:r>
-      <w:proofErr w:type="gramStart"/>
-      <w:r>
-        <w:rPr>
-          <w:sz w:val="20"/>
-        </w:rPr>
-        <w:t>4 byte</w:t>
-      </w:r>
-      <w:proofErr w:type="gramEnd"/>
-      <w:r>
-        <w:rPr>
-          <w:sz w:val="20"/>
-        </w:rPr>
-        <w:t xml:space="preserve"> value where results may be writable or read-only.</w:t>
+        <w:t xml:space="preserve"> - Our initial scan for the value 99 as a 4 byte value where results may be writable or read-only.</w:t>
       </w:r>
     </w:p>
     <w:p>
@@ -11911,7 +11355,7 @@
                     <pic:cNvPicPr/>
                   </pic:nvPicPr>
                   <pic:blipFill>
-                    <a:blip r:embed="rId31">
+                    <a:blip r:embed="rId30">
                       <a:extLst>
                         <a:ext uri="{28A0092B-C50C-407E-A947-70E740481C1C}">
                           <a14:useLocalDpi xmlns:a14="http://schemas.microsoft.com/office/drawing/2010/main" val="0"/>
@@ -11950,75 +11394,59 @@
         <w:t>When we perform this initial</w:t>
       </w:r>
       <w:r>
+        <w:t xml:space="preserve"> search we will likely find that there are dozens, if not hundreds or thousands of memory values which are currently 99 – and that’s okay, but only </w:t>
+      </w:r>
+      <w:r>
+        <w:rPr>
+          <w:b/>
+          <w:i/>
+        </w:rPr>
+        <w:t>one</w:t>
+      </w:r>
+      <w:r>
+        <w:t xml:space="preserve"> of the values will actually be the clock value we’re interested in - so we need a way to narrow down the results further.</w:t>
+      </w:r>
+      <w:r>
         <w:t xml:space="preserve"> </w:t>
       </w:r>
-      <w:proofErr w:type="gramStart"/>
-      <w:r>
-        <w:t>search</w:t>
-      </w:r>
-      <w:proofErr w:type="gramEnd"/>
-      <w:r>
-        <w:t xml:space="preserve"> we will likely find that there are dozens, if not hundreds or thousands of memory values which are currently 99 – and that’s okay, but only </w:t>
+    </w:p>
+    <w:p>
+      <w:r>
+        <w:t xml:space="preserve">To do this, we might </w:t>
       </w:r>
       <w:r>
         <w:rPr>
           <w:b/>
           <w:i/>
         </w:rPr>
-        <w:t>one</w:t>
-      </w:r>
-      <w:r>
-        <w:t xml:space="preserve"> of the values will actually be the clock value we’re interested in - so we need a way to narrow down the results further.</w:t>
-      </w:r>
-      <w:r>
-        <w:t xml:space="preserve"> </w:t>
-      </w:r>
-    </w:p>
-    <w:p>
-      <w:r>
-        <w:t xml:space="preserve">To do this, we might </w:t>
+        <w:t>un</w:t>
       </w:r>
       <w:r>
         <w:rPr>
           <w:b/>
           <w:i/>
         </w:rPr>
-        <w:t>un</w:t>
+        <w:t>-</w:t>
       </w:r>
       <w:r>
         <w:rPr>
           <w:b/>
           <w:i/>
         </w:rPr>
+        <w:t xml:space="preserve">pause </w:t>
+      </w:r>
+      <w:r>
+        <w:t>the game and allow the clock value to tick down a few seconds. Let’s say it ticks down from 99 to 93. What this means is that somewhere in our result list of values which were 99, one of those values should now be 93. So what we could do is perform a “Next Scan” either looking for values in our list which are now equal to 93, or alternatively we might like to scan for values in our list which have decreased by 6 (because 99 – 93 equals 6). Either will be fine, and what we’re hoping to find is that our large list of results has now been significantly cut down to maybe just a handful, or if we’re lucky just a single result.</w:t>
+      </w:r>
+    </w:p>
+    <w:p>
+      <w:r>
+        <w:t>If the number of results remaining is still large, we might un</w:t>
+      </w:r>
+      <w:r>
         <w:t>-</w:t>
       </w:r>
       <w:r>
-        <w:rPr>
-          <w:b/>
-          <w:i/>
-        </w:rPr>
-        <w:t xml:space="preserve">pause </w:t>
-      </w:r>
-      <w:r>
-        <w:t xml:space="preserve">the game and allow the clock value to tick down a few seconds. Let’s say it ticks down from 99 to 93. What this means is that somewhere in our result list of values which were 99, one of those values should now be 93. </w:t>
-      </w:r>
-      <w:proofErr w:type="gramStart"/>
-      <w:r>
-        <w:t>So</w:t>
-      </w:r>
-      <w:proofErr w:type="gramEnd"/>
-      <w:r>
-        <w:t xml:space="preserve"> what we could do is perform a “Next Scan” either looking for values in our list which are now equal to 93, or alternatively we might like to scan for values in our list which have decreased by 6 (because 99 – 93 equals 6). Either will be fine, and what we’re hoping to find is that our large list of results has now been significantly cut down to maybe just a handful, or if we’re lucky just a single result.</w:t>
-      </w:r>
-    </w:p>
-    <w:p>
-      <w:r>
-        <w:t>If the number of results remaining is still large, we might un</w:t>
-      </w:r>
-      <w:r>
-        <w:t>-</w:t>
-      </w:r>
-      <w:r>
         <w:t>pause the game for a few seconds and then pause it again, then re-filter our result list for only those results which have the current value of the clock. This process can be repeated until we’re down to just one or two results</w:t>
       </w:r>
       <w:r>
@@ -12027,15 +11455,7 @@
     </w:p>
     <w:p>
       <w:r>
-        <w:t xml:space="preserve">If we want to be absolutely sure that a found value is the </w:t>
-      </w:r>
-      <w:proofErr w:type="gramStart"/>
-      <w:r>
-        <w:t>one</w:t>
-      </w:r>
-      <w:proofErr w:type="gramEnd"/>
-      <w:r>
-        <w:t xml:space="preserve"> we want, we can double-click on the result to add it to Cheat Engine’s </w:t>
+        <w:t xml:space="preserve">If we want to be absolutely sure that a found value is the one we want, we can double-click on the result to add it to Cheat Engine’s </w:t>
       </w:r>
       <w:r>
         <w:t>cheat table</w:t>
@@ -12063,14 +11483,14 @@
       <w:pPr>
         <w:pStyle w:val="Heading3"/>
       </w:pPr>
-      <w:bookmarkStart w:id="20" w:name="_Toc497093108"/>
+      <w:bookmarkStart w:id="19" w:name="_Toc497093108"/>
       <w:r>
         <w:t xml:space="preserve">Part 2 - </w:t>
       </w:r>
       <w:r>
         <w:t>Scanning for Pointers to a Value</w:t>
       </w:r>
-      <w:bookmarkEnd w:id="20"/>
+      <w:bookmarkEnd w:id="19"/>
     </w:p>
     <w:p>
       <w:r>
@@ -12114,33 +11534,11 @@
       <w:r>
         <w:t xml:space="preserve">from the pop-up menu. This opens a </w:t>
       </w:r>
-      <w:proofErr w:type="spellStart"/>
-      <w:r>
-        <w:rPr>
-          <w:b/>
-        </w:rPr>
-        <w:t>Pointerscanner</w:t>
-      </w:r>
-      <w:proofErr w:type="spellEnd"/>
-      <w:r>
-        <w:rPr>
-          <w:b/>
-        </w:rPr>
-        <w:t xml:space="preserve"> </w:t>
-      </w:r>
-      <w:proofErr w:type="spellStart"/>
-      <w:r>
-        <w:rPr>
-          <w:b/>
-        </w:rPr>
-        <w:t>scanoptions</w:t>
-      </w:r>
-      <w:proofErr w:type="spellEnd"/>
-      <w:r>
-        <w:rPr>
-          <w:b/>
-        </w:rPr>
-        <w:t xml:space="preserve"> </w:t>
+      <w:r>
+        <w:rPr>
+          <w:b/>
+        </w:rPr>
+        <w:t xml:space="preserve">Pointerscanner scanoptions </w:t>
       </w:r>
       <w:r>
         <w:t>window from which we can specify some scanning settings such as:</w:t>
@@ -12216,15 +11614,7 @@
     </w:p>
     <w:p>
       <w:r>
-        <w:t xml:space="preserve">For </w:t>
-      </w:r>
-      <w:proofErr w:type="gramStart"/>
-      <w:r>
-        <w:t>now</w:t>
-      </w:r>
-      <w:proofErr w:type="gramEnd"/>
-      <w:r>
-        <w:t xml:space="preserve"> let’s leave these defaults in place and click the </w:t>
+        <w:t xml:space="preserve">For now let’s leave these defaults in place and click the </w:t>
       </w:r>
       <w:r>
         <w:rPr>
@@ -12271,15 +11661,7 @@
         <w:t xml:space="preserve"> 4</w:t>
       </w:r>
       <w:r>
-        <w:t xml:space="preserve"> clock when writing this </w:t>
-      </w:r>
-      <w:proofErr w:type="gramStart"/>
-      <w:r>
-        <w:t>documentation</w:t>
-      </w:r>
-      <w:proofErr w:type="gramEnd"/>
-      <w:r>
-        <w:t xml:space="preserve"> the pointer scan was only a few seconds and returned 1.8 million results which takes up only 20MB of file space. As mentioned, s</w:t>
+        <w:t xml:space="preserve"> clock when writing this documentation the pointer scan was only a few seconds and returned 1.8 million results which takes up only 20MB of file space. As mentioned, s</w:t>
       </w:r>
       <w:r>
         <w:t>ome scans can take a lot longer</w:t>
@@ -12442,7 +11824,7 @@
                     <pic:cNvPicPr/>
                   </pic:nvPicPr>
                   <pic:blipFill>
-                    <a:blip r:embed="rId32">
+                    <a:blip r:embed="rId31">
                       <a:extLst>
                         <a:ext uri="{28A0092B-C50C-407E-A947-70E740481C1C}">
                           <a14:useLocalDpi xmlns:a14="http://schemas.microsoft.com/office/drawing/2010/main" val="0"/>
@@ -12506,11 +11888,11 @@
       <w:pPr>
         <w:pStyle w:val="Heading3"/>
       </w:pPr>
-      <w:bookmarkStart w:id="21" w:name="_Toc497093109"/>
+      <w:bookmarkStart w:id="20" w:name="_Toc497093109"/>
       <w:r>
         <w:t>Part 3 – Filtering our Pointer List</w:t>
       </w:r>
-      <w:bookmarkEnd w:id="21"/>
+      <w:bookmarkEnd w:id="20"/>
     </w:p>
     <w:p>
       <w:r>
@@ -12537,16 +11919,11 @@
           <w:numId w:val="16"/>
         </w:numPr>
       </w:pPr>
-      <w:proofErr w:type="gramStart"/>
       <w:r>
         <w:t>C</w:t>
       </w:r>
       <w:r>
-        <w:t>lose down</w:t>
-      </w:r>
-      <w:proofErr w:type="gramEnd"/>
-      <w:r>
-        <w:t xml:space="preserve"> </w:t>
+        <w:t xml:space="preserve">lose down </w:t>
       </w:r>
       <w:r>
         <w:t>the</w:t>
@@ -12614,13 +11991,8 @@
       </w:r>
     </w:p>
     <w:p>
-      <w:proofErr w:type="gramStart"/>
-      <w:r>
-        <w:t>So</w:t>
-      </w:r>
-      <w:proofErr w:type="gramEnd"/>
-      <w:r>
-        <w:t xml:space="preserve"> if I do this and re-find the street fighter clock, in this particular run it now turns up at the memory address </w:t>
+      <w:r>
+        <w:t xml:space="preserve">So if I do this and re-find the street fighter clock, in this particular run it now turns up at the memory address </w:t>
       </w:r>
       <w:r>
         <w:rPr>
@@ -12797,7 +12169,7 @@
                     <pic:cNvPicPr/>
                   </pic:nvPicPr>
                   <pic:blipFill>
-                    <a:blip r:embed="rId33">
+                    <a:blip r:embed="rId32">
                       <a:extLst>
                         <a:ext uri="{28A0092B-C50C-407E-A947-70E740481C1C}">
                           <a14:useLocalDpi xmlns:a14="http://schemas.microsoft.com/office/drawing/2010/main" val="0"/>
@@ -12997,7 +12369,7 @@
                     <pic:cNvPicPr/>
                   </pic:nvPicPr>
                   <pic:blipFill>
-                    <a:blip r:embed="rId34">
+                    <a:blip r:embed="rId33">
                       <a:extLst>
                         <a:ext uri="{28A0092B-C50C-407E-A947-70E740481C1C}">
                           <a14:useLocalDpi xmlns:a14="http://schemas.microsoft.com/office/drawing/2010/main" val="0"/>
@@ -13066,19 +12438,11 @@
       <w:r>
         <w:t xml:space="preserve"> </w:t>
       </w:r>
-      <w:proofErr w:type="spellStart"/>
-      <w:r>
-        <w:rPr>
-          <w:b/>
-        </w:rPr>
-        <w:t>Process-name+initial</w:t>
-      </w:r>
-      <w:proofErr w:type="spellEnd"/>
-      <w:r>
-        <w:rPr>
-          <w:b/>
-        </w:rPr>
-        <w:t xml:space="preserve"> offset, offset 0, offset 1, offset 2, offset 3, offset 4</w:t>
+      <w:r>
+        <w:rPr>
+          <w:b/>
+        </w:rPr>
+        <w:t>Process-name+initial offset, offset 0, offset 1, offset 2, offset 3, offset 4</w:t>
       </w:r>
     </w:p>
     <w:p>
@@ -13094,21 +12458,7 @@
         <w:rPr>
           <w:b/>
         </w:rPr>
-        <w:t>“</w:t>
-      </w:r>
-      <w:proofErr w:type="gramStart"/>
-      <w:r>
-        <w:rPr>
-          <w:b/>
-        </w:rPr>
-        <w:t>SSFIV.exe”+</w:t>
-      </w:r>
-      <w:proofErr w:type="gramEnd"/>
-      <w:r>
-        <w:rPr>
-          <w:b/>
-        </w:rPr>
-        <w:t>006A7DD8 18 90 4 8 38</w:t>
+        <w:t>“SSFIV.exe”+006A7DD8 18 90 4 8 38</w:t>
       </w:r>
     </w:p>
     <w:p>
@@ -13191,12 +12541,12 @@
       <w:pPr>
         <w:pStyle w:val="Heading2"/>
       </w:pPr>
-      <w:bookmarkStart w:id="22" w:name="_Toc497093110"/>
+      <w:bookmarkStart w:id="21" w:name="_Toc497093110"/>
       <w:r>
         <w:lastRenderedPageBreak/>
         <w:t>8.2 Pointer Chain Tester</w:t>
       </w:r>
-      <w:bookmarkEnd w:id="22"/>
+      <w:bookmarkEnd w:id="21"/>
     </w:p>
     <w:p>
       <w:r>
@@ -13220,15 +12570,7 @@
     </w:p>
     <w:p>
       <w:r>
-        <w:t xml:space="preserve">To use the pointer chain </w:t>
-      </w:r>
-      <w:proofErr w:type="gramStart"/>
-      <w:r>
-        <w:t>tester</w:t>
-      </w:r>
-      <w:proofErr w:type="gramEnd"/>
-      <w:r>
-        <w:t xml:space="preserve"> you need to provide the following information to it:</w:t>
+        <w:t>To use the pointer chain tester you need to provide the following information to it:</w:t>
       </w:r>
     </w:p>
     <w:p>
@@ -13309,13 +12651,8 @@
       </w:r>
     </w:p>
     <w:p>
-      <w:proofErr w:type="gramStart"/>
-      <w:r>
-        <w:t>So</w:t>
-      </w:r>
-      <w:proofErr w:type="gramEnd"/>
-      <w:r>
-        <w:t xml:space="preserve"> once you’ve found a pointer and want to be sure it’s working</w:t>
+      <w:r>
+        <w:t>So once you’ve found a pointer and want to be sure it’s working</w:t>
       </w:r>
       <w:r>
         <w:t xml:space="preserve">, </w:t>
@@ -13483,7 +12820,7 @@
                     <pic:cNvPicPr/>
                   </pic:nvPicPr>
                   <pic:blipFill>
-                    <a:blip r:embed="rId35">
+                    <a:blip r:embed="rId34">
                       <a:extLst>
                         <a:ext uri="{28A0092B-C50C-407E-A947-70E740481C1C}">
                           <a14:useLocalDpi xmlns:a14="http://schemas.microsoft.com/office/drawing/2010/main" val="0"/>
@@ -13521,7 +12858,7 @@
         <w:pStyle w:val="Heading1"/>
         <w:spacing w:after="240"/>
       </w:pPr>
-      <w:bookmarkStart w:id="23" w:name="_Toc497093111"/>
+      <w:bookmarkStart w:id="22" w:name="_Toc497093111"/>
       <w:r>
         <w:lastRenderedPageBreak/>
         <w:t>9</w:t>
@@ -13532,23 +12869,23 @@
       <w:r>
         <w:t>Frequently Asked Questions</w:t>
       </w:r>
+      <w:bookmarkEnd w:id="22"/>
+    </w:p>
+    <w:p>
+      <w:pPr>
+        <w:pStyle w:val="Heading2"/>
+      </w:pPr>
+      <w:bookmarkStart w:id="23" w:name="_Toc497093112"/>
+      <w:r>
+        <w:t>9</w:t>
+      </w:r>
+      <w:r>
+        <w:t xml:space="preserve">.1 </w:t>
+      </w:r>
+      <w:r>
+        <w:t>Help! My Trigger Doesn’t Make a Sound!</w:t>
+      </w:r>
       <w:bookmarkEnd w:id="23"/>
-    </w:p>
-    <w:p>
-      <w:pPr>
-        <w:pStyle w:val="Heading2"/>
-      </w:pPr>
-      <w:bookmarkStart w:id="24" w:name="_Toc497093112"/>
-      <w:r>
-        <w:t>9</w:t>
-      </w:r>
-      <w:r>
-        <w:t xml:space="preserve">.1 </w:t>
-      </w:r>
-      <w:r>
-        <w:t>Help! My Trigger Doesn’t Make a Sound!</w:t>
-      </w:r>
-      <w:bookmarkEnd w:id="24"/>
     </w:p>
     <w:p>
       <w:r>
@@ -13684,15 +13021,7 @@
         </w:numPr>
       </w:pPr>
       <w:r>
-        <w:t xml:space="preserve">Have a value and comparison type which is </w:t>
-      </w:r>
-      <w:proofErr w:type="gramStart"/>
-      <w:r>
-        <w:t>actually met</w:t>
-      </w:r>
-      <w:proofErr w:type="gramEnd"/>
-      <w:r>
-        <w:t xml:space="preserve"> by the watch,</w:t>
+        <w:t>Have a value and comparison type which is actually met by the watch,</w:t>
       </w:r>
     </w:p>
     <w:p>
@@ -13713,15 +13042,7 @@
         <w:t xml:space="preserve"> the trigger uses</w:t>
       </w:r>
       <w:r>
-        <w:t xml:space="preserve"> </w:t>
-      </w:r>
-      <w:proofErr w:type="spellStart"/>
-      <w:r>
-        <w:t>tolk</w:t>
-      </w:r>
-      <w:proofErr w:type="spellEnd"/>
-      <w:r>
-        <w:t>-based sonification</w:t>
+        <w:t xml:space="preserve"> tolk-based sonification</w:t>
       </w:r>
       <w:r>
         <w:t>,</w:t>
@@ -13840,15 +13161,7 @@
         <w:t>activate</w:t>
       </w:r>
       <w:r>
-        <w:t xml:space="preserve"> a </w:t>
-      </w:r>
-      <w:proofErr w:type="gramStart"/>
-      <w:r>
-        <w:t>sample</w:t>
-      </w:r>
-      <w:proofErr w:type="gramEnd"/>
-      <w:r>
-        <w:t xml:space="preserve"> you might want to put the watch</w:t>
+        <w:t xml:space="preserve"> a sample you might want to put the watch</w:t>
       </w:r>
       <w:r>
         <w:t>’s</w:t>
@@ -13958,24 +13271,11 @@
       <w:r>
         <w:t xml:space="preserve">writes some debug output </w:t>
       </w:r>
-      <w:proofErr w:type="gramStart"/>
-      <w:r>
-        <w:t>it</w:t>
-      </w:r>
-      <w:proofErr w:type="gramEnd"/>
-      <w:r>
-        <w:t xml:space="preserve"> so you can see what’s going on.</w:t>
-      </w:r>
-      <w:r>
-        <w:t xml:space="preserve"> If you wanted to write this debug output to </w:t>
-      </w:r>
-      <w:proofErr w:type="gramStart"/>
-      <w:r>
-        <w:t>file</w:t>
-      </w:r>
-      <w:proofErr w:type="gramEnd"/>
-      <w:r>
-        <w:t xml:space="preserve"> then you can simply launch </w:t>
+      <w:r>
+        <w:t>it so you can see what’s going on.</w:t>
+      </w:r>
+      <w:r>
+        <w:t xml:space="preserve"> If you wanted to write this debug output to file then you can simply launch </w:t>
       </w:r>
       <w:r>
         <w:t xml:space="preserve">a </w:t>
@@ -14006,7 +13306,7 @@
       <w:pPr>
         <w:pStyle w:val="Heading2"/>
       </w:pPr>
-      <w:bookmarkStart w:id="25" w:name="_Toc497093113"/>
+      <w:bookmarkStart w:id="24" w:name="_Toc497093113"/>
       <w:r>
         <w:t>9</w:t>
       </w:r>
@@ -14016,7 +13316,7 @@
       <w:r>
         <w:t>Does SoniFight support game X? / Could you write a config for game X?</w:t>
       </w:r>
-      <w:bookmarkEnd w:id="25"/>
+      <w:bookmarkEnd w:id="24"/>
       <w:r>
         <w:br/>
       </w:r>
@@ -14036,17 +13336,9 @@
       </w:r>
     </w:p>
     <w:p>
-      <w:bookmarkStart w:id="26" w:name="_Hlk528940714"/>
-      <w:r>
-        <w:t xml:space="preserve">In terms of writing configs for requested games, the problem is that I'm only one man and as much as I'd love </w:t>
-      </w:r>
-      <w:proofErr w:type="gramStart"/>
-      <w:r>
-        <w:t>to</w:t>
-      </w:r>
-      <w:proofErr w:type="gramEnd"/>
-      <w:r>
-        <w:t xml:space="preserve"> I simply don't have the time to create additional configs for various games - and I likely don't even have a copy of the particular game you want a config created for!</w:t>
+      <w:bookmarkStart w:id="25" w:name="_Hlk528940714"/>
+      <w:r>
+        <w:t>In terms of writing configs for requested games, the problem is that I'm only one man and as much as I'd love to I simply don't have the time to create additional configs for various games - and I likely don't even have a copy of the particular game you want a config created for!</w:t>
       </w:r>
     </w:p>
     <w:p>
@@ -14063,63 +13355,123 @@
       <w:r>
         <w:t xml:space="preserve"> can? </w:t>
       </w:r>
+      <w:bookmarkEnd w:id="25"/>
+      <w:r>
+        <w:t xml:space="preserve">There's </w:t>
+      </w:r>
+      <w:r>
+        <w:t>comprehensive documentation in this user guide</w:t>
+      </w:r>
+      <w:r>
+        <w:t xml:space="preserve"> on how to use Cheat Engine to find pointer </w:t>
+      </w:r>
+      <w:r>
+        <w:t>chain</w:t>
+      </w:r>
+      <w:r>
+        <w:t>s to values for use in new game configs for whatever game you</w:t>
+      </w:r>
+      <w:r>
+        <w:t xml:space="preserve"> might be</w:t>
+      </w:r>
+      <w:r>
+        <w:t xml:space="preserve"> interested in. Unfortunately, the pro</w:t>
+      </w:r>
+      <w:r>
+        <w:t>cess to find these pointer chain</w:t>
+      </w:r>
+      <w:r>
+        <w:t xml:space="preserve">s is </w:t>
+      </w:r>
+      <w:r>
+        <w:t xml:space="preserve">likely to be </w:t>
+      </w:r>
+      <w:r>
+        <w:t xml:space="preserve">difficult for a non-sighted person to perform, but I would hope that with some determination and/or sighted assistance configs could be made for a variety of different games. And remember - once a config is made, it'll work forever (for that particular version of that particular game) - or even if one pointer </w:t>
+      </w:r>
+      <w:r>
+        <w:t>chain</w:t>
+      </w:r>
+      <w:r>
+        <w:t xml:space="preserve"> is found, then it's found and there's no going back, so potentially making a solid game config could be a distributed 'many-hands-make-light-work' process, or at least that's my hope.</w:t>
+      </w:r>
+    </w:p>
+    <w:p>
+      <w:pPr>
+        <w:pStyle w:val="Heading2"/>
+      </w:pPr>
+      <w:bookmarkStart w:id="26" w:name="_Toc497093114"/>
+      <w:r>
+        <w:t>9</w:t>
+      </w:r>
+      <w:r>
+        <w:t xml:space="preserve">.3 </w:t>
+      </w:r>
+      <w:r>
+        <w:t xml:space="preserve">Does SoniFight use a lot of CPU or RAM? / Will it have a detrimental </w:t>
+      </w:r>
+      <w:r>
+        <w:t>effect on game performance?</w:t>
+      </w:r>
       <w:bookmarkEnd w:id="26"/>
       <w:r>
-        <w:t xml:space="preserve">There's </w:t>
-      </w:r>
-      <w:r>
-        <w:t>comprehensive documentation in this user guide</w:t>
-      </w:r>
-      <w:r>
-        <w:t xml:space="preserve"> on how to use Cheat Engine to find pointer </w:t>
-      </w:r>
-      <w:r>
-        <w:t>chain</w:t>
-      </w:r>
-      <w:r>
-        <w:t>s to values for use in new game configs for whatever game you</w:t>
-      </w:r>
-      <w:r>
-        <w:t xml:space="preserve"> might be</w:t>
-      </w:r>
-      <w:r>
-        <w:t xml:space="preserve"> interested in. Unfortunately, the pro</w:t>
-      </w:r>
-      <w:r>
-        <w:t>cess to find these pointer chain</w:t>
-      </w:r>
-      <w:r>
-        <w:t xml:space="preserve">s is </w:t>
-      </w:r>
-      <w:r>
-        <w:t xml:space="preserve">likely to be </w:t>
-      </w:r>
-      <w:r>
-        <w:t xml:space="preserve">difficult for a non-sighted person to perform, but I would hope that with some determination and/or sighted assistance configs could be made for a variety of different games. And remember - once a config is made, it'll work forever (for that particular version of that particular game) - or even if one pointer </w:t>
-      </w:r>
-      <w:r>
-        <w:t>chain</w:t>
-      </w:r>
-      <w:r>
-        <w:t xml:space="preserve"> is found, then it's found and there's no going back, so potentially making a solid game config could be a distributed 'many-hands-make-light-work' process, or at least that's my hope.</w:t>
+        <w:br/>
+      </w:r>
+    </w:p>
+    <w:p>
+      <w:r>
+        <w:t xml:space="preserve">SoniFight will quite happily run using less than 1% CPU when using a game config with over 30 watches and 300 triggers and polling every tenth of a second, so it shouldn't affect the game's performance in any meaningful fashion. In terms of RAM usage it's directly dependent on the </w:t>
+      </w:r>
+      <w:r>
+        <w:t xml:space="preserve">number and </w:t>
+      </w:r>
+      <w:r>
+        <w:t xml:space="preserve">size of the samples associated with the game config (which all get loaded into memory). Before loading any samples the app will take up around 30MB of RAM, but even with the aforementioned game config loaded (which uses around </w:t>
+      </w:r>
+      <w:r>
+        <w:t>4</w:t>
+      </w:r>
+      <w:r>
+        <w:t xml:space="preserve">00 individual </w:t>
+      </w:r>
+      <w:r>
+        <w:t>triggers, a large number of which use file-based samples for sonification</w:t>
+      </w:r>
+      <w:r>
+        <w:t xml:space="preserve">) </w:t>
+      </w:r>
+      <w:r>
+        <w:t>we</w:t>
+      </w:r>
+      <w:r>
+        <w:t xml:space="preserve"> still don’t go above around</w:t>
+      </w:r>
+      <w:r>
+        <w:t xml:space="preserve"> 7</w:t>
+      </w:r>
+      <w:r>
+        <w:t>0</w:t>
+      </w:r>
+      <w:r>
+        <w:t>MB RAM usage.</w:t>
       </w:r>
     </w:p>
     <w:p>
       <w:pPr>
         <w:pStyle w:val="Heading2"/>
       </w:pPr>
-      <w:bookmarkStart w:id="27" w:name="_Toc497093114"/>
+      <w:bookmarkStart w:id="27" w:name="_Toc497093115"/>
       <w:r>
         <w:t>9</w:t>
       </w:r>
       <w:r>
-        <w:t xml:space="preserve">.3 </w:t>
-      </w:r>
-      <w:r>
-        <w:t xml:space="preserve">Does SoniFight use a lot of CPU or RAM? / Will it have a detrimental </w:t>
-      </w:r>
-      <w:r>
-        <w:t>effect on game performance?</w:t>
+        <w:t xml:space="preserve">.4 </w:t>
+      </w:r>
+      <w:r>
+        <w:t>Is SoniFight cheating? If I use it online will it get me banne</w:t>
+      </w:r>
+      <w:r>
+        <w:t>d from services like Steam?</w:t>
       </w:r>
       <w:bookmarkEnd w:id="27"/>
       <w:r>
@@ -14128,74 +13480,84 @@
     </w:p>
     <w:p>
       <w:r>
-        <w:t xml:space="preserve">SoniFight will quite happily run using less than 1% CPU when using a game config with over 30 watches and 300 triggers and polling every tenth of a second, so it shouldn't affect the game's performance in any meaningful fashion. In terms of RAM </w:t>
-      </w:r>
-      <w:proofErr w:type="gramStart"/>
-      <w:r>
-        <w:t>usage</w:t>
-      </w:r>
-      <w:proofErr w:type="gramEnd"/>
-      <w:r>
-        <w:t xml:space="preserve"> it's directly dependent on the </w:t>
-      </w:r>
-      <w:r>
-        <w:t xml:space="preserve">number and </w:t>
-      </w:r>
-      <w:r>
-        <w:t xml:space="preserve">size of the samples associated with the game config (which all get loaded into memory). Before loading any </w:t>
-      </w:r>
-      <w:proofErr w:type="gramStart"/>
-      <w:r>
-        <w:t>samples</w:t>
-      </w:r>
-      <w:proofErr w:type="gramEnd"/>
-      <w:r>
-        <w:t xml:space="preserve"> the app will take up around 30MB of RAM, but even with the aforementioned game config loaded (which uses around </w:t>
+        <w:t xml:space="preserve">SoniFight only aims to provide the same audio cues a sighted game player has natively available, but through audio for those who may be partially or non-sighted. A sighted player will gain no real benefit from using this software because </w:t>
+      </w:r>
+      <w:r>
+        <w:t xml:space="preserve">all </w:t>
+      </w:r>
+      <w:r>
+        <w:t>the information is already there visually - so I do</w:t>
+      </w:r>
+      <w:r>
+        <w:t xml:space="preserve"> </w:t>
+      </w:r>
+      <w:r>
+        <w:t>n</w:t>
+      </w:r>
+      <w:r>
+        <w:t>o</w:t>
+      </w:r>
+      <w:r>
+        <w:t>t consider this cheating at all.</w:t>
+      </w:r>
+    </w:p>
+    <w:p>
+      <w:r>
+        <w:t>Whether</w:t>
+      </w:r>
+      <w:r>
+        <w:t xml:space="preserve"> using this software will get you banned from something like Steam is a harder question to </w:t>
+      </w:r>
+      <w:r>
+        <w:t>unequivocally</w:t>
+      </w:r>
+      <w:r>
+        <w:t xml:space="preserve"> answer. I've been developing th</w:t>
+      </w:r>
+      <w:r>
+        <w:t>e</w:t>
+      </w:r>
+      <w:r>
+        <w:t xml:space="preserve"> software using Street Fighter </w:t>
       </w:r>
       <w:r>
         <w:t>4</w:t>
       </w:r>
       <w:r>
-        <w:t xml:space="preserve">00 individual </w:t>
-      </w:r>
-      <w:r>
-        <w:t>triggers, a large number of which use file-based samples for sonification</w:t>
-      </w:r>
-      <w:r>
-        <w:t xml:space="preserve">) </w:t>
-      </w:r>
-      <w:r>
-        <w:t>we</w:t>
-      </w:r>
-      <w:r>
-        <w:t xml:space="preserve"> still don’t go above around</w:t>
-      </w:r>
-      <w:r>
-        <w:t xml:space="preserve"> 7</w:t>
-      </w:r>
-      <w:r>
-        <w:t>0</w:t>
-      </w:r>
-      <w:r>
-        <w:t>MB RAM usage.</w:t>
+        <w:t xml:space="preserve"> running through Steam for </w:t>
+      </w:r>
+      <w:r>
+        <w:t xml:space="preserve">over a year, including </w:t>
+      </w:r>
+      <w:r>
+        <w:t>occasionally</w:t>
+      </w:r>
+      <w:r>
+        <w:t xml:space="preserve"> playing online matches, without any issues or problems. SoniFight only ever reads memory locations and provides sonification cues from the changes in values it encounters. It never writes to memory, and it does not attach a debugger to the host process. Please be aware that while I seriously doubt that you'd be banned from a gaming service for using this software, I cannot be held responsible should it occur and as the software license in LICENSE.txt </w:t>
+      </w:r>
+      <w:r>
+        <w:t xml:space="preserve">states </w:t>
+      </w:r>
+      <w:r>
+        <w:t>- you use this software entirely at your own risk.</w:t>
       </w:r>
     </w:p>
     <w:p>
       <w:pPr>
         <w:pStyle w:val="Heading2"/>
       </w:pPr>
-      <w:bookmarkStart w:id="28" w:name="_Toc497093115"/>
+      <w:bookmarkStart w:id="28" w:name="_Toc497093116"/>
       <w:r>
         <w:t>9</w:t>
       </w:r>
       <w:r>
-        <w:t xml:space="preserve">.4 </w:t>
-      </w:r>
-      <w:r>
-        <w:t>Is SoniFight cheating? If I use it online will it get me banne</w:t>
-      </w:r>
-      <w:r>
-        <w:t>d from services like Steam?</w:t>
+        <w:t xml:space="preserve">.5 </w:t>
+      </w:r>
+      <w:r>
+        <w:t>I've made a config! Can you shi</w:t>
+      </w:r>
+      <w:r>
+        <w:t>p it with the next release?</w:t>
       </w:r>
       <w:bookmarkEnd w:id="28"/>
       <w:r>
@@ -14204,147 +13566,45 @@
     </w:p>
     <w:p>
       <w:r>
-        <w:t xml:space="preserve">SoniFight only aims to provide the same audio cues a sighted game player has natively available, but through audio for those who may be partially or non-sighted. A sighted player will gain no real benefit from using this software because </w:t>
-      </w:r>
-      <w:r>
-        <w:t xml:space="preserve">all </w:t>
-      </w:r>
-      <w:r>
-        <w:t>the information is already there visually - so I do</w:t>
-      </w:r>
-      <w:r>
-        <w:t xml:space="preserve"> </w:t>
-      </w:r>
-      <w:r>
-        <w:t>n</w:t>
-      </w:r>
-      <w:r>
-        <w:t>o</w:t>
-      </w:r>
-      <w:r>
-        <w:t>t consider this cheating at all.</w:t>
-      </w:r>
-    </w:p>
-    <w:p>
-      <w:r>
-        <w:t>Whether</w:t>
-      </w:r>
-      <w:r>
-        <w:t xml:space="preserve"> using this software will get you banned from something like Steam is a harder question to </w:t>
-      </w:r>
-      <w:r>
-        <w:t>unequivocally</w:t>
-      </w:r>
-      <w:r>
-        <w:t xml:space="preserve"> answer. I've been developing th</w:t>
-      </w:r>
-      <w:r>
-        <w:t>e</w:t>
-      </w:r>
-      <w:r>
-        <w:t xml:space="preserve"> software using Street Fighter </w:t>
-      </w:r>
-      <w:r>
-        <w:t>4</w:t>
-      </w:r>
-      <w:r>
-        <w:t xml:space="preserve"> running through Steam for </w:t>
-      </w:r>
-      <w:r>
-        <w:t xml:space="preserve">over a year, including </w:t>
-      </w:r>
-      <w:r>
-        <w:t>occasionally</w:t>
-      </w:r>
-      <w:r>
-        <w:t xml:space="preserve"> playing online matches, without any issues or problems. SoniFight only ever reads memory locations and provides sonification cues from the changes in values it encounters. It never writes to memory, and it does not attach a debugger to the host process. Please be aware that while I seriously doubt that you'd be banned from a gaming service for using this software, I cannot be held responsible should it occur and as the software license in LICENSE.txt </w:t>
-      </w:r>
-      <w:r>
-        <w:t xml:space="preserve">states </w:t>
-      </w:r>
-      <w:r>
-        <w:t>- you use this software entirely at your own risk.</w:t>
+        <w:t>Quite possibly! As long as your config works and does not use copyrighted audio materials</w:t>
+      </w:r>
+      <w:r>
+        <w:t xml:space="preserve"> then</w:t>
+      </w:r>
+      <w:r>
+        <w:t xml:space="preserve"> I can incorporate it into the next release of the software so that more games are supported 'out-of-the-box' as it were. Please be aware that I can't ship copyrighted audio because I don't own the rights to do so, and unfortunately that includes ripping audio from the existing game (for example, the announcer saying the character names). While it would definitely make the audio more cohesive, as mentioned I </w:t>
+      </w:r>
+      <w:r>
+        <w:t xml:space="preserve">simply </w:t>
+      </w:r>
+      <w:r>
+        <w:t>don't have the right</w:t>
+      </w:r>
+      <w:r>
+        <w:t>s</w:t>
+      </w:r>
+      <w:r>
+        <w:t xml:space="preserve"> to distribute copyrighted audio.</w:t>
       </w:r>
     </w:p>
     <w:p>
       <w:pPr>
         <w:pStyle w:val="Heading2"/>
       </w:pPr>
-      <w:bookmarkStart w:id="29" w:name="_Toc497093116"/>
+      <w:bookmarkStart w:id="29" w:name="_Toc497093117"/>
       <w:r>
         <w:t>9</w:t>
       </w:r>
       <w:r>
-        <w:t xml:space="preserve">.5 </w:t>
-      </w:r>
-      <w:r>
-        <w:t>I've made a config! Can you shi</w:t>
-      </w:r>
-      <w:r>
-        <w:t>p it with the next release?</w:t>
+        <w:t xml:space="preserve">.6 </w:t>
+      </w:r>
+      <w:r>
+        <w:t>Both my friend and I are partially or non-sighted, can we play a</w:t>
+      </w:r>
+      <w:r>
+        <w:t>gainst each other properly?</w:t>
       </w:r>
       <w:bookmarkEnd w:id="29"/>
-      <w:r>
-        <w:br/>
-      </w:r>
-    </w:p>
-    <w:p>
-      <w:r>
-        <w:t xml:space="preserve">Quite possibly! </w:t>
-      </w:r>
-      <w:proofErr w:type="gramStart"/>
-      <w:r>
-        <w:t>As long as</w:t>
-      </w:r>
-      <w:proofErr w:type="gramEnd"/>
-      <w:r>
-        <w:t xml:space="preserve"> your config works and does not use copyrighted audio materials</w:t>
-      </w:r>
-      <w:r>
-        <w:t xml:space="preserve"> then</w:t>
-      </w:r>
-      <w:r>
-        <w:t xml:space="preserve"> I can incorporate it into the next release of the software so that more games are supported 'out-of-the-box' as it were. Please be aware that I can't ship copyrighted audio because I don't own the rights to do so, and unfortunately that includes ripping audio from the existing game (for example, the announcer saying the character names). While it would </w:t>
-      </w:r>
-      <w:proofErr w:type="gramStart"/>
-      <w:r>
-        <w:t>definitely make</w:t>
-      </w:r>
-      <w:proofErr w:type="gramEnd"/>
-      <w:r>
-        <w:t xml:space="preserve"> the audio more cohesive, as mentioned I </w:t>
-      </w:r>
-      <w:r>
-        <w:t xml:space="preserve">simply </w:t>
-      </w:r>
-      <w:r>
-        <w:t>don't have the right</w:t>
-      </w:r>
-      <w:r>
-        <w:t>s</w:t>
-      </w:r>
-      <w:r>
-        <w:t xml:space="preserve"> to distribute copyrighted audio.</w:t>
-      </w:r>
-    </w:p>
-    <w:p>
-      <w:pPr>
-        <w:pStyle w:val="Heading2"/>
-      </w:pPr>
-      <w:bookmarkStart w:id="30" w:name="_Toc497093117"/>
-      <w:r>
-        <w:t>9</w:t>
-      </w:r>
-      <w:r>
-        <w:t xml:space="preserve">.6 </w:t>
-      </w:r>
-      <w:r>
-        <w:t>Both my friend and I are partially or non-sighted, can we play a</w:t>
-      </w:r>
-      <w:r>
-        <w:t>gainst each other properly?</w:t>
-      </w:r>
-      <w:bookmarkEnd w:id="30"/>
       <w:r>
         <w:br/>
       </w:r>
@@ -14368,7 +13628,7 @@
       <w:pPr>
         <w:pStyle w:val="Heading2"/>
       </w:pPr>
-      <w:bookmarkStart w:id="31" w:name="_Toc497093118"/>
+      <w:bookmarkStart w:id="30" w:name="_Toc497093118"/>
       <w:r>
         <w:t>9</w:t>
       </w:r>
@@ -14384,268 +13644,236 @@
       <w:r>
         <w:t>is it a difficult process?</w:t>
       </w:r>
+      <w:bookmarkEnd w:id="30"/>
+    </w:p>
+    <w:p>
+      <w:r>
+        <w:t>That depends on whether the watch associated with a trigger already exists, or if it has to be found. For example, if a watch exists for the player 1 health bar that triggers when they hit 500, 250 and 100 - and let's say you wanted to add a trigger for when player 1's health hits 750 - the easiest way would be to just clone</w:t>
+      </w:r>
+      <w:r>
+        <w:t xml:space="preserve"> one of the clock sonification triggers, say</w:t>
+      </w:r>
+      <w:r>
+        <w:t xml:space="preserve"> the 500 health trigger </w:t>
+      </w:r>
+      <w:r>
+        <w:t xml:space="preserve">one, </w:t>
+      </w:r>
+      <w:r>
+        <w:t xml:space="preserve">and change the matching value of the clone to 750 and give it a </w:t>
+      </w:r>
+      <w:r>
+        <w:t xml:space="preserve">different </w:t>
+      </w:r>
+      <w:r>
+        <w:t xml:space="preserve">sample to play (and rename the cloned trigger - it'll have the word CLONE appended to the name) and </w:t>
+      </w:r>
+      <w:r>
+        <w:t>that would be it</w:t>
+      </w:r>
+      <w:r>
+        <w:t>. That's the simple scenario.</w:t>
+      </w:r>
+    </w:p>
+    <w:p>
+      <w:r>
+        <w:t xml:space="preserve">If there isn't a watch for the specific value you want, then a pointer </w:t>
+      </w:r>
+      <w:r>
+        <w:t>chain</w:t>
+      </w:r>
+      <w:r>
+        <w:t xml:space="preserve"> to that memory location must be found so that we can repeatedly find the value across game launches and reboots (i.e. it should work every time</w:t>
+      </w:r>
+      <w:r>
+        <w:t xml:space="preserve"> on everyone’s PC</w:t>
+      </w:r>
+      <w:r>
+        <w:t>, not just this one time</w:t>
+      </w:r>
+      <w:r>
+        <w:t xml:space="preserve"> on your PC</w:t>
+      </w:r>
+      <w:r>
+        <w:t xml:space="preserve">). Further details on the process of finding pointer </w:t>
+      </w:r>
+      <w:r>
+        <w:t>chain</w:t>
+      </w:r>
+      <w:r>
+        <w:t xml:space="preserve">s are provided </w:t>
+      </w:r>
+      <w:r>
+        <w:t xml:space="preserve">above in the </w:t>
+      </w:r>
+      <w:r>
+        <w:rPr>
+          <w:b/>
+          <w:i/>
+        </w:rPr>
+        <w:t xml:space="preserve">Finding and Using Watches and Triggers </w:t>
+      </w:r>
+      <w:r>
+        <w:t>section of this</w:t>
+      </w:r>
+      <w:r>
+        <w:t xml:space="preserve"> </w:t>
+      </w:r>
+      <w:r>
+        <w:t>document</w:t>
+      </w:r>
+      <w:r>
+        <w:t xml:space="preserve">. Once a pointer </w:t>
+      </w:r>
+      <w:r>
+        <w:t>chain</w:t>
+      </w:r>
+      <w:r>
+        <w:t xml:space="preserve"> to the value of interest is found and a watch has been created to monitor that memory location, then one or more triggers can be created which use that watch and respond to changes in value.</w:t>
+      </w:r>
+    </w:p>
+    <w:p>
+      <w:pPr>
+        <w:pStyle w:val="Heading2"/>
+      </w:pPr>
+      <w:bookmarkStart w:id="31" w:name="_Toc497093119"/>
+      <w:r>
+        <w:t>9</w:t>
+      </w:r>
+      <w:r>
+        <w:t xml:space="preserve">.8 </w:t>
+      </w:r>
+      <w:r>
+        <w:t>I only want some of the triggers to play / random non-sensical menu triggers sometime</w:t>
+      </w:r>
+      <w:r>
+        <w:t>s play, can I disable them?</w:t>
+      </w:r>
       <w:bookmarkEnd w:id="31"/>
-    </w:p>
-    <w:p>
-      <w:r>
-        <w:t xml:space="preserve">That depends on whether the watch associated with a trigger already exists, or if it </w:t>
-      </w:r>
-      <w:proofErr w:type="gramStart"/>
-      <w:r>
-        <w:t>has to</w:t>
-      </w:r>
-      <w:proofErr w:type="gramEnd"/>
-      <w:r>
-        <w:t xml:space="preserve"> be found. For example, if a watch exists for the player 1 health bar that triggers when they hit 500, 250 and 100 - and let's say you wanted to add a trigger for when player 1's health hits 750 - the easiest way would be to just clone</w:t>
-      </w:r>
-      <w:r>
-        <w:t xml:space="preserve"> one of the clock sonification triggers, say</w:t>
-      </w:r>
-      <w:r>
-        <w:t xml:space="preserve"> the 500 health trigger </w:t>
-      </w:r>
-      <w:r>
-        <w:t xml:space="preserve">one, </w:t>
-      </w:r>
-      <w:r>
-        <w:t xml:space="preserve">and change the matching value of the clone to 750 and give it a </w:t>
-      </w:r>
-      <w:r>
-        <w:t xml:space="preserve">different </w:t>
-      </w:r>
-      <w:r>
-        <w:t xml:space="preserve">sample to play (and rename the cloned trigger - it'll have the word CLONE appended to the name) and </w:t>
-      </w:r>
-      <w:r>
-        <w:t>that would be it</w:t>
-      </w:r>
-      <w:r>
-        <w:t>. That's the simple scenario.</w:t>
-      </w:r>
-    </w:p>
-    <w:p>
-      <w:r>
-        <w:t xml:space="preserve">If there isn't a watch for the specific value you want, then a pointer </w:t>
-      </w:r>
-      <w:r>
-        <w:t>chain</w:t>
-      </w:r>
-      <w:r>
-        <w:t xml:space="preserve"> to that memory location must be found so that we can repeatedly find the value across game launches and reboots (i.e. it should work every time</w:t>
-      </w:r>
-      <w:r>
-        <w:t xml:space="preserve"> on everyone’s PC</w:t>
-      </w:r>
-      <w:r>
-        <w:t>, not just this one time</w:t>
-      </w:r>
-      <w:r>
-        <w:t xml:space="preserve"> on your PC</w:t>
-      </w:r>
-      <w:r>
-        <w:t xml:space="preserve">). Further details on the process of finding pointer </w:t>
-      </w:r>
-      <w:r>
-        <w:t>chain</w:t>
-      </w:r>
-      <w:r>
-        <w:t xml:space="preserve">s are provided </w:t>
-      </w:r>
-      <w:r>
-        <w:t xml:space="preserve">above in the </w:t>
+      <w:r>
+        <w:br/>
+      </w:r>
+    </w:p>
+    <w:p>
+      <w:r>
+        <w:t>Absolutely. Every trigger has an active flag associated with it - just select the trigger(s) you want to turn off and uncheck the "Active" checkbox for that trigger in the edit tab. Alternatively, you can delete the offen</w:t>
+      </w:r>
+      <w:r>
+        <w:t>d</w:t>
+      </w:r>
+      <w:r>
+        <w:t>ing trigger(s) entirely if you prefer. Watches may also be disabled by unchecking their active flag, but check that the watch isn't being used by any active triggers first or they'll stop working. Details of which active triggers use any given watch are shown in the details pain of the edit tab.</w:t>
+      </w:r>
+    </w:p>
+    <w:p>
+      <w:r>
+        <w:t xml:space="preserve">Finally, for </w:t>
       </w:r>
       <w:r>
         <w:rPr>
           <w:b/>
           <w:i/>
         </w:rPr>
-        <w:t xml:space="preserve">Finding and Using Watches and Triggers </w:t>
-      </w:r>
-      <w:r>
-        <w:t>section of this</w:t>
+        <w:t xml:space="preserve">Normal </w:t>
+      </w:r>
+      <w:r>
+        <w:t>triggers there is the option to add a dependent trigger ID which can stop the trigger from activating if the dependent trigger condition is not met. For example, if a trigger saying the game resolution – let’s say “640x480” keeps triggering between rounds, then you may be able to add a dependent trigger that checks that we’re in the graphics options submenu. If you can find a condition that can determine that – and we’re not, then the resolution-saying trigger won’t activate between rounds</w:t>
+      </w:r>
+      <w:r>
+        <w:t xml:space="preserve"> because the dependent trigger won’t be met. You can add up to a maximum of 5 dependent triggers for any given trigger that you might want to only activate under only very specific conditions.</w:t>
+      </w:r>
+    </w:p>
+    <w:p>
+      <w:pPr>
+        <w:pStyle w:val="Heading2"/>
+      </w:pPr>
+      <w:bookmarkStart w:id="32" w:name="_Toc497093120"/>
+      <w:r>
+        <w:t>9</w:t>
+      </w:r>
+      <w:r>
+        <w:t xml:space="preserve">.9 </w:t>
+      </w:r>
+      <w:r>
+        <w:t>How are configs shipped?</w:t>
+      </w:r>
+      <w:bookmarkEnd w:id="32"/>
+      <w:r>
+        <w:br/>
+      </w:r>
+    </w:p>
+    <w:p>
+      <w:r>
+        <w:t xml:space="preserve">Each config is simply a </w:t>
+      </w:r>
+      <w:r>
+        <w:t>sub</w:t>
+      </w:r>
+      <w:r>
+        <w:t xml:space="preserve">folder that lives inside SoniFight's </w:t>
+      </w:r>
+      <w:r>
+        <w:rPr>
+          <w:b/>
+        </w:rPr>
+        <w:t>Configs</w:t>
+      </w:r>
+      <w:r>
+        <w:t xml:space="preserve"> folder. It contains the file </w:t>
+      </w:r>
+      <w:r>
+        <w:rPr>
+          <w:b/>
+          <w:i/>
+        </w:rPr>
+        <w:t>config.xml</w:t>
+      </w:r>
+      <w:r>
+        <w:t xml:space="preserve"> (which stores all the GameConfig details for that particular game) along with a number of audio samples which are played when trigger conditions are met. If you've created a config and want to share it with someone, you can simply zip up the </w:t>
+      </w:r>
+      <w:r>
+        <w:t xml:space="preserve">config </w:t>
+      </w:r>
+      <w:r>
+        <w:t>folder</w:t>
+      </w:r>
+      <w:r>
+        <w:t xml:space="preserve">, send it to someone and tell them to </w:t>
+      </w:r>
+      <w:r>
+        <w:t xml:space="preserve">extract it inside </w:t>
+      </w:r>
+      <w:r>
+        <w:t>their</w:t>
+      </w:r>
+      <w:r>
+        <w:t xml:space="preserve"> own</w:t>
       </w:r>
       <w:r>
         <w:t xml:space="preserve"> </w:t>
       </w:r>
       <w:r>
-        <w:t>document</w:t>
-      </w:r>
-      <w:r>
-        <w:t xml:space="preserve">. Once a pointer </w:t>
-      </w:r>
-      <w:r>
-        <w:t>chain</w:t>
-      </w:r>
-      <w:r>
-        <w:t xml:space="preserve"> to the value of interest is found and a watch has been created to monitor that memory location, then one or more triggers can be created which use that watch and respond to changes in value.</w:t>
-      </w:r>
-    </w:p>
+        <w:rPr>
+          <w:b/>
+        </w:rPr>
+        <w:t xml:space="preserve">Configs </w:t>
+      </w:r>
+      <w:r>
+        <w:t xml:space="preserve">folder </w:t>
+      </w:r>
+      <w:r>
+        <w:t xml:space="preserve">for it to be </w:t>
+      </w:r>
+      <w:r>
+        <w:t>added to the list of available configs.</w:t>
+      </w:r>
+    </w:p>
+    <w:p/>
     <w:p>
       <w:pPr>
         <w:pStyle w:val="Heading2"/>
       </w:pPr>
-      <w:bookmarkStart w:id="32" w:name="_Toc497093119"/>
-      <w:r>
-        <w:t>9</w:t>
-      </w:r>
-      <w:r>
-        <w:t xml:space="preserve">.8 </w:t>
-      </w:r>
-      <w:r>
-        <w:t>I only want some of the triggers to play / random non-sensical menu triggers sometime</w:t>
-      </w:r>
-      <w:r>
-        <w:t>s play, can I disable them?</w:t>
-      </w:r>
-      <w:bookmarkEnd w:id="32"/>
-      <w:r>
-        <w:br/>
-      </w:r>
-    </w:p>
-    <w:p>
-      <w:r>
-        <w:t>Absolutely. Every trigger has an active flag associated with it - just select the trigger(s) you want to turn off and uncheck the "Active" checkbox for that trigger in the edit tab. Alternatively, you can delete the offen</w:t>
-      </w:r>
-      <w:r>
-        <w:t>d</w:t>
-      </w:r>
-      <w:r>
-        <w:t>ing trigger(s) entirely if you prefer. Watches may also be disabled by unchecking their active flag, but check that the watch isn't being used by any active triggers first or they'll stop working. Details of which active triggers use any given watch are shown in the details pain of the edit tab.</w:t>
-      </w:r>
-    </w:p>
-    <w:p>
-      <w:r>
-        <w:t xml:space="preserve">Finally, for </w:t>
-      </w:r>
-      <w:r>
-        <w:rPr>
-          <w:b/>
-          <w:i/>
-        </w:rPr>
-        <w:t xml:space="preserve">Normal </w:t>
-      </w:r>
-      <w:r>
-        <w:t>triggers there is the option to add a dependent trigger ID which can stop the trigger from activating if the dependent trigger condition is not met. For example, if a trigger saying the game resolution – let’s say “640x480” keeps triggering between rounds, then you may be able to add a dependent trigger that checks that we’re in the graphics options submenu. If you can find a condition that can determine that – and we’re not, then the resolution-saying trigger won’t activate between rounds</w:t>
-      </w:r>
-      <w:r>
-        <w:t xml:space="preserve"> because the dependent trigger won’t be met. You can add up to a maximum of 5 dependent triggers for any given trigger that you might want to only activate under only very specific conditions.</w:t>
-      </w:r>
-    </w:p>
-    <w:p>
-      <w:pPr>
-        <w:pStyle w:val="Heading2"/>
-      </w:pPr>
-      <w:bookmarkStart w:id="33" w:name="_Toc497093120"/>
-      <w:r>
-        <w:t>9</w:t>
-      </w:r>
-      <w:r>
-        <w:t xml:space="preserve">.9 </w:t>
-      </w:r>
-      <w:r>
-        <w:t>How are configs shipped?</w:t>
-      </w:r>
-      <w:bookmarkEnd w:id="33"/>
-      <w:r>
-        <w:br/>
-      </w:r>
-    </w:p>
-    <w:p>
-      <w:r>
-        <w:t xml:space="preserve">Each config is simply a </w:t>
-      </w:r>
-      <w:r>
-        <w:t>sub</w:t>
-      </w:r>
-      <w:r>
-        <w:t xml:space="preserve">folder that lives inside </w:t>
-      </w:r>
-      <w:proofErr w:type="spellStart"/>
-      <w:r>
-        <w:t>SoniFight's</w:t>
-      </w:r>
-      <w:proofErr w:type="spellEnd"/>
-      <w:r>
-        <w:t xml:space="preserve"> </w:t>
-      </w:r>
-      <w:r>
-        <w:rPr>
-          <w:b/>
-        </w:rPr>
-        <w:t>Configs</w:t>
-      </w:r>
-      <w:r>
-        <w:t xml:space="preserve"> folder. It contains the file </w:t>
-      </w:r>
-      <w:r>
-        <w:rPr>
-          <w:b/>
-          <w:i/>
-        </w:rPr>
-        <w:t>config.xml</w:t>
-      </w:r>
-      <w:r>
-        <w:t xml:space="preserve"> (which stores all the </w:t>
-      </w:r>
-      <w:proofErr w:type="spellStart"/>
-      <w:r>
-        <w:t>GameConfig</w:t>
-      </w:r>
-      <w:proofErr w:type="spellEnd"/>
-      <w:r>
-        <w:t xml:space="preserve"> details for that </w:t>
-      </w:r>
-      <w:proofErr w:type="gramStart"/>
-      <w:r>
-        <w:t>particular game</w:t>
-      </w:r>
-      <w:proofErr w:type="gramEnd"/>
-      <w:r>
-        <w:t xml:space="preserve">) along with a number of audio samples which are played when trigger conditions are met. If you've created a config and want to share it with someone, you can simply zip up the </w:t>
-      </w:r>
-      <w:r>
-        <w:t xml:space="preserve">config </w:t>
-      </w:r>
-      <w:r>
-        <w:t>folder</w:t>
-      </w:r>
-      <w:r>
-        <w:t xml:space="preserve">, send it to someone and tell them to </w:t>
-      </w:r>
-      <w:r>
-        <w:t xml:space="preserve">extract it inside </w:t>
-      </w:r>
-      <w:r>
-        <w:t>their</w:t>
-      </w:r>
-      <w:r>
-        <w:t xml:space="preserve"> own</w:t>
-      </w:r>
-      <w:r>
-        <w:t xml:space="preserve"> </w:t>
-      </w:r>
-      <w:r>
-        <w:rPr>
-          <w:b/>
-        </w:rPr>
-        <w:t xml:space="preserve">Configs </w:t>
-      </w:r>
-      <w:r>
-        <w:t xml:space="preserve">folder </w:t>
-      </w:r>
-      <w:r>
-        <w:t xml:space="preserve">for it to be </w:t>
-      </w:r>
-      <w:r>
-        <w:t>added to the list of available configs.</w:t>
-      </w:r>
-    </w:p>
-    <w:p/>
-    <w:p>
-      <w:pPr>
-        <w:pStyle w:val="Heading2"/>
-      </w:pPr>
-      <w:bookmarkStart w:id="34" w:name="_Toc497093121"/>
+      <w:bookmarkStart w:id="33" w:name="_Toc497093121"/>
       <w:r>
         <w:lastRenderedPageBreak/>
         <w:t>9</w:t>
@@ -14659,6 +13887,57 @@
       <w:r>
         <w:t>orms does SoniFight run on?</w:t>
       </w:r>
+      <w:bookmarkEnd w:id="33"/>
+      <w:r>
+        <w:br/>
+      </w:r>
+    </w:p>
+    <w:p>
+      <w:r>
+        <w:t xml:space="preserve">SoniFight runs on Windows 7 </w:t>
+      </w:r>
+      <w:r>
+        <w:t xml:space="preserve">SP1 </w:t>
+      </w:r>
+      <w:r>
+        <w:t xml:space="preserve">and above only. The SoniFight application itself </w:t>
+      </w:r>
+      <w:r>
+        <w:t>comes in both</w:t>
+      </w:r>
+      <w:r>
+        <w:t xml:space="preserve"> 32-bit and </w:t>
+      </w:r>
+      <w:r>
+        <w:t>64-bit flavours. The 32-bit version can only connect to games which run as 32-bit processes, and the 64-bit version to games that run as 64-bit processes.</w:t>
+      </w:r>
+      <w:r>
+        <w:t xml:space="preserve"> SoniFight cannot run on consoles because the software would have to be signed by official parties (Microsoft, Sony etc) to run on console like an Xbox or Playstation – and even if it could run on consoles, suitable memory scanning software akin to Cheat Engine would need to be available to find the pointer chains for the console builds of any particular game.</w:t>
+      </w:r>
+    </w:p>
+    <w:p>
+      <w:pPr>
+        <w:pStyle w:val="Heading2"/>
+      </w:pPr>
+      <w:bookmarkStart w:id="34" w:name="_Toc497093122"/>
+      <w:r>
+        <w:t>9</w:t>
+      </w:r>
+      <w:r>
+        <w:t>.11</w:t>
+      </w:r>
+      <w:r>
+        <w:t xml:space="preserve"> </w:t>
+      </w:r>
+      <w:r>
+        <w:t xml:space="preserve">Can </w:t>
+      </w:r>
+      <w:r>
+        <w:t xml:space="preserve">I have access to and modify the SoniFight </w:t>
+      </w:r>
+      <w:r>
+        <w:t>source code? Can I sell it?</w:t>
+      </w:r>
       <w:bookmarkEnd w:id="34"/>
       <w:r>
         <w:br/>
@@ -14666,80 +13945,13 @@
     </w:p>
     <w:p>
       <w:r>
-        <w:t xml:space="preserve">SoniFight runs on Windows 7 </w:t>
-      </w:r>
-      <w:r>
-        <w:t xml:space="preserve">SP1 </w:t>
-      </w:r>
-      <w:r>
-        <w:t xml:space="preserve">and above only. The SoniFight application itself </w:t>
-      </w:r>
-      <w:r>
-        <w:t>comes in both</w:t>
-      </w:r>
-      <w:r>
-        <w:t xml:space="preserve"> 32-bit and </w:t>
-      </w:r>
-      <w:r>
-        <w:t>64-bit flavours. The 32-bit version can only connect to games which run as 32-bit processes, and the 64-bit version to games that run as 64-bit processes.</w:t>
-      </w:r>
-      <w:r>
-        <w:t xml:space="preserve"> SoniFight cannot run on consoles because the software would have to be signed by official parties (Microsoft, Sony etc) to run on console like an Xbox or </w:t>
-      </w:r>
-      <w:proofErr w:type="spellStart"/>
-      <w:r>
-        <w:t>Playstation</w:t>
-      </w:r>
-      <w:proofErr w:type="spellEnd"/>
-      <w:r>
-        <w:t xml:space="preserve"> – and even if it could run on consoles, suitable memory scanning software akin to Cheat Engine would need to be available to find the pointer chains for the console builds of any particular game.</w:t>
-      </w:r>
-    </w:p>
-    <w:p>
-      <w:pPr>
-        <w:pStyle w:val="Heading2"/>
-      </w:pPr>
-      <w:bookmarkStart w:id="35" w:name="_Toc497093122"/>
-      <w:r>
-        <w:t>9</w:t>
-      </w:r>
-      <w:r>
-        <w:t>.11</w:t>
-      </w:r>
-      <w:r>
-        <w:t xml:space="preserve"> </w:t>
-      </w:r>
-      <w:r>
-        <w:t xml:space="preserve">Can </w:t>
-      </w:r>
-      <w:r>
-        <w:t xml:space="preserve">I have access to and modify the SoniFight </w:t>
-      </w:r>
-      <w:r>
-        <w:t>source code? Can I sell it?</w:t>
-      </w:r>
-      <w:bookmarkEnd w:id="35"/>
-      <w:r>
-        <w:br/>
-      </w:r>
-    </w:p>
-    <w:p>
-      <w:r>
         <w:t xml:space="preserve">Yes and no. SoniFight is released under a M.I.T. license, which broadly means that you may have the source code for no charge and </w:t>
       </w:r>
       <w:r>
         <w:t xml:space="preserve">that you </w:t>
       </w:r>
       <w:r>
-        <w:t xml:space="preserve">can do with it as you please - including modifying it to your heart's content. If you're technically minded and provide a worthwhile pull request to the </w:t>
-      </w:r>
-      <w:proofErr w:type="spellStart"/>
-      <w:r>
-        <w:t>Github</w:t>
-      </w:r>
-      <w:proofErr w:type="spellEnd"/>
-      <w:r>
-        <w:t xml:space="preserve"> codebase </w:t>
+        <w:t xml:space="preserve">can do with it as you please - including modifying it to your heart's content. If you're technically minded and provide a worthwhile pull request to the Github codebase </w:t>
       </w:r>
       <w:r>
         <w:t>then I'll happily merge it in and credit you.</w:t>
@@ -14747,52 +13959,12 @@
     </w:p>
     <w:p>
       <w:r>
-        <w:t xml:space="preserve">However, </w:t>
-      </w:r>
-      <w:proofErr w:type="spellStart"/>
-      <w:r>
-        <w:t>SoniFight</w:t>
-      </w:r>
-      <w:proofErr w:type="spellEnd"/>
-      <w:r>
-        <w:t xml:space="preserve"> uses the </w:t>
-      </w:r>
-      <w:proofErr w:type="spellStart"/>
-      <w:r>
-        <w:t>irrKlang</w:t>
-      </w:r>
-      <w:proofErr w:type="spellEnd"/>
-      <w:r>
-        <w:t xml:space="preserve"> library for audio playback, and while free for non-commercial use, you cannot sell the </w:t>
-      </w:r>
-      <w:proofErr w:type="spellStart"/>
-      <w:r>
-        <w:t>irrKlang</w:t>
-      </w:r>
-      <w:proofErr w:type="spellEnd"/>
-      <w:r>
-        <w:t xml:space="preserve"> component of the SoniFight software without purchasing an </w:t>
-      </w:r>
-      <w:proofErr w:type="spellStart"/>
-      <w:r>
-        <w:t>irrKlang</w:t>
-      </w:r>
-      <w:proofErr w:type="spellEnd"/>
-      <w:r>
-        <w:t xml:space="preserve"> Pro (i.e. commercial) license to do so. For further details of</w:t>
-      </w:r>
-      <w:r>
-        <w:t xml:space="preserve"> </w:t>
-      </w:r>
-      <w:proofErr w:type="spellStart"/>
-      <w:r>
-        <w:t>irrKlang</w:t>
-      </w:r>
-      <w:proofErr w:type="spellEnd"/>
-      <w:r>
-        <w:t xml:space="preserve"> licensing, please see: </w:t>
-      </w:r>
-      <w:hyperlink r:id="rId36" w:history="1">
+        <w:t>However, SoniFight uses the irrKlang library for audio playback, and while free for non-commercial use, you cannot sell the irrKlang component of the SoniFight software without purchasing an irrKlang Pro (i.e. commercial) license to do so. For further details of</w:t>
+      </w:r>
+      <w:r>
+        <w:t xml:space="preserve"> irrKlang licensing, please see: </w:t>
+      </w:r>
+      <w:hyperlink r:id="rId35" w:history="1">
         <w:r>
           <w:rPr>
             <w:rStyle w:val="Hyperlink"/>
@@ -14808,7 +13980,7 @@
       <w:pPr>
         <w:pStyle w:val="Heading2"/>
       </w:pPr>
-      <w:bookmarkStart w:id="36" w:name="_Toc497093123"/>
+      <w:bookmarkStart w:id="35" w:name="_Toc497093123"/>
       <w:r>
         <w:t>9</w:t>
       </w:r>
@@ -14827,7 +13999,7 @@
       <w:r>
         <w:t>not covered here.</w:t>
       </w:r>
-      <w:bookmarkEnd w:id="36"/>
+      <w:bookmarkEnd w:id="35"/>
       <w:r>
         <w:br/>
       </w:r>
@@ -14844,15 +14016,7 @@
         <w:t>config.xml</w:t>
       </w:r>
       <w:r>
-        <w:t xml:space="preserve"> file and displeased the XML gods then it may fail to deserialize (in which case it should tell you that the </w:t>
-      </w:r>
-      <w:proofErr w:type="spellStart"/>
-      <w:r>
-        <w:t>GameConfig</w:t>
-      </w:r>
-      <w:proofErr w:type="spellEnd"/>
-      <w:r>
-        <w:t xml:space="preserve"> object was </w:t>
+        <w:t xml:space="preserve"> file and displeased the XML gods then it may fail to deserialize (in which case it should tell you that the GameConfig object was </w:t>
       </w:r>
       <w:r>
         <w:rPr>
@@ -14882,7 +14046,7 @@
       <w:r>
         <w:t xml:space="preserve">: </w:t>
       </w:r>
-      <w:hyperlink r:id="rId37" w:history="1">
+      <w:hyperlink r:id="rId36" w:history="1">
         <w:r>
           <w:rPr>
             <w:rStyle w:val="Hyperlink"/>
@@ -14895,7 +14059,7 @@
       <w:pPr>
         <w:pStyle w:val="Heading1"/>
       </w:pPr>
-      <w:bookmarkStart w:id="37" w:name="_Toc497093124"/>
+      <w:bookmarkStart w:id="36" w:name="_Toc497093124"/>
       <w:r>
         <w:t>1</w:t>
       </w:r>
@@ -14908,7 +14072,7 @@
       <w:r>
         <w:t xml:space="preserve"> (MAT)</w:t>
       </w:r>
-      <w:bookmarkEnd w:id="37"/>
+      <w:bookmarkEnd w:id="36"/>
     </w:p>
     <w:p/>
     <w:p>
@@ -14922,19 +14086,11 @@
         <w:t>tudio</w:t>
       </w:r>
       <w:r>
-        <w:t xml:space="preserve"> 2017. If you do not have the MAT </w:t>
-      </w:r>
-      <w:proofErr w:type="gramStart"/>
-      <w:r>
-        <w:t>installed</w:t>
-      </w:r>
-      <w:proofErr w:type="gramEnd"/>
-      <w:r>
-        <w:t xml:space="preserve"> then it can be freely obtained from the following URL:</w:t>
-      </w:r>
-    </w:p>
-    <w:p>
-      <w:hyperlink r:id="rId38" w:history="1">
+        <w:t xml:space="preserve"> 2017. If you do not have the MAT installed then it can be freely obtained from the following URL:</w:t>
+      </w:r>
+    </w:p>
+    <w:p>
+      <w:hyperlink r:id="rId37" w:history="1">
         <w:r>
           <w:rPr>
             <w:rStyle w:val="Hyperlink"/>
@@ -14953,13 +14109,8 @@
       <w:r>
         <w:t xml:space="preserve"> then to add a new language, right click on </w:t>
       </w:r>
-      <w:proofErr w:type="spellStart"/>
-      <w:r>
-        <w:t>SoniFight’s</w:t>
-      </w:r>
-      <w:proofErr w:type="spellEnd"/>
-      <w:r>
-        <w:t xml:space="preserve"> </w:t>
+      <w:r>
+        <w:t xml:space="preserve">SoniFight’s </w:t>
       </w:r>
       <w:r>
         <w:rPr>
@@ -14978,7 +14129,6 @@
       <w:r>
         <w:t xml:space="preserve">You should not add resource strings directly to </w:t>
       </w:r>
-      <w:proofErr w:type="spellStart"/>
       <w:r>
         <w:rPr>
           <w:b/>
@@ -14986,26 +14136,17 @@
         </w:rPr>
         <w:t>Resources.fr.resx</w:t>
       </w:r>
-      <w:proofErr w:type="spellEnd"/>
       <w:r>
         <w:t xml:space="preserve"> or such as they get automatically overwritten. Instead, </w:t>
       </w:r>
       <w:r>
         <w:t xml:space="preserve">open the localised resources file – for example </w:t>
       </w:r>
-      <w:proofErr w:type="spellStart"/>
-      <w:r>
-        <w:rPr>
-          <w:b/>
-        </w:rPr>
-        <w:t>SoniFight.fr.xlf</w:t>
-      </w:r>
-      <w:proofErr w:type="spellEnd"/>
-      <w:r>
-        <w:rPr>
-          <w:b/>
-        </w:rPr>
-        <w:t xml:space="preserve"> </w:t>
+      <w:r>
+        <w:rPr>
+          <w:b/>
+        </w:rPr>
+        <w:t xml:space="preserve">SoniFight.fr.xlf </w:t>
       </w:r>
       <w:r>
         <w:t xml:space="preserve">with the </w:t>
@@ -15031,14 +14172,12 @@
       <w:r>
         <w:t xml:space="preserve"> being set for translation - the default translation is the exact same as the original values, and if you remove those strings or alter the </w:t>
       </w:r>
-      <w:proofErr w:type="spellStart"/>
       <w:r>
         <w:rPr>
           <w:b/>
         </w:rPr>
         <w:t>Form.resx</w:t>
       </w:r>
-      <w:proofErr w:type="spellEnd"/>
       <w:r>
         <w:t xml:space="preserve"> file then it either breaks the build or gets automatically regenerated to put them back – so it’s best just to ignore these strings that you don’t want to translate and only provide translations for the actual text fields you want to localise.</w:t>
       </w:r>
@@ -15058,231 +14197,64 @@
         <w:rPr>
           <w:rFonts w:ascii="Courier New" w:hAnsi="Courier New" w:cs="Courier New"/>
         </w:rPr>
-        <w:t xml:space="preserve">using </w:t>
-      </w:r>
-      <w:proofErr w:type="spellStart"/>
+        <w:t>using System.Diagnostics;</w:t>
+      </w:r>
       <w:r>
         <w:rPr>
           <w:rFonts w:ascii="Courier New" w:hAnsi="Courier New" w:cs="Courier New"/>
         </w:rPr>
-        <w:t>System.Diagnostics</w:t>
-      </w:r>
-      <w:proofErr w:type="spellEnd"/>
+        <w:br/>
+        <w:t>using System.Globalization;</w:t>
+      </w:r>
       <w:r>
         <w:rPr>
           <w:rFonts w:ascii="Courier New" w:hAnsi="Courier New" w:cs="Courier New"/>
         </w:rPr>
-        <w:t>;</w:t>
-      </w:r>
+        <w:br/>
+        <w:t>using System.Threading;</w:t>
+      </w:r>
+    </w:p>
+    <w:p>
+      <w:r>
+        <w:t xml:space="preserve">And then add the following code to the beginning of the Main constructor in </w:t>
+      </w:r>
+      <w:r>
+        <w:rPr>
+          <w:b/>
+        </w:rPr>
+        <w:t>Program.cs</w:t>
+      </w:r>
+      <w:r>
+        <w:t>:</w:t>
+      </w:r>
+    </w:p>
+    <w:p>
       <w:r>
         <w:rPr>
           <w:rFonts w:ascii="Courier New" w:hAnsi="Courier New" w:cs="Courier New"/>
         </w:rPr>
+        <w:t>// Replace "fr" with your language of choice</w:t>
+      </w:r>
+      <w:r>
+        <w:rPr>
+          <w:rFonts w:ascii="Courier New" w:hAnsi="Courier New" w:cs="Courier New"/>
+        </w:rPr>
         <w:br/>
-        <w:t xml:space="preserve">using </w:t>
-      </w:r>
-      <w:proofErr w:type="spellStart"/>
+        <w:t>CultureInfo cultureOverride = new CultureInfo("fr");</w:t>
+      </w:r>
       <w:r>
         <w:rPr>
           <w:rFonts w:ascii="Courier New" w:hAnsi="Courier New" w:cs="Courier New"/>
         </w:rPr>
-        <w:t>System.Globalization</w:t>
-      </w:r>
-      <w:proofErr w:type="spellEnd"/>
+        <w:br/>
+        <w:t>Thread.CurrentThread.CurrentUICulture = cultureOverride;</w:t>
+      </w:r>
       <w:r>
         <w:rPr>
           <w:rFonts w:ascii="Courier New" w:hAnsi="Courier New" w:cs="Courier New"/>
         </w:rPr>
-        <w:t>;</w:t>
-      </w:r>
-      <w:r>
-        <w:rPr>
-          <w:rFonts w:ascii="Courier New" w:hAnsi="Courier New" w:cs="Courier New"/>
-        </w:rPr>
         <w:br/>
-        <w:t xml:space="preserve">using </w:t>
-      </w:r>
-      <w:proofErr w:type="spellStart"/>
-      <w:r>
-        <w:rPr>
-          <w:rFonts w:ascii="Courier New" w:hAnsi="Courier New" w:cs="Courier New"/>
-        </w:rPr>
-        <w:t>System.Threading</w:t>
-      </w:r>
-      <w:proofErr w:type="spellEnd"/>
-      <w:r>
-        <w:rPr>
-          <w:rFonts w:ascii="Courier New" w:hAnsi="Courier New" w:cs="Courier New"/>
-        </w:rPr>
-        <w:t>;</w:t>
-      </w:r>
-    </w:p>
-    <w:p>
-      <w:r>
-        <w:t xml:space="preserve">And then add the following code to the beginning of the Main constructor in </w:t>
-      </w:r>
-      <w:proofErr w:type="spellStart"/>
-      <w:r>
-        <w:rPr>
-          <w:b/>
-        </w:rPr>
-        <w:t>Program.cs</w:t>
-      </w:r>
-      <w:proofErr w:type="spellEnd"/>
-      <w:r>
-        <w:t>:</w:t>
-      </w:r>
-    </w:p>
-    <w:p>
-      <w:r>
-        <w:rPr>
-          <w:rFonts w:ascii="Courier New" w:hAnsi="Courier New" w:cs="Courier New"/>
-        </w:rPr>
-        <w:t>// Replace "</w:t>
-      </w:r>
-      <w:proofErr w:type="spellStart"/>
-      <w:r>
-        <w:rPr>
-          <w:rFonts w:ascii="Courier New" w:hAnsi="Courier New" w:cs="Courier New"/>
-        </w:rPr>
-        <w:t>fr</w:t>
-      </w:r>
-      <w:proofErr w:type="spellEnd"/>
-      <w:r>
-        <w:rPr>
-          <w:rFonts w:ascii="Courier New" w:hAnsi="Courier New" w:cs="Courier New"/>
-        </w:rPr>
-        <w:t>" with your language of choice</w:t>
-      </w:r>
-      <w:r>
-        <w:rPr>
-          <w:rFonts w:ascii="Courier New" w:hAnsi="Courier New" w:cs="Courier New"/>
-        </w:rPr>
-        <w:br/>
-      </w:r>
-      <w:proofErr w:type="spellStart"/>
-      <w:r>
-        <w:rPr>
-          <w:rFonts w:ascii="Courier New" w:hAnsi="Courier New" w:cs="Courier New"/>
-        </w:rPr>
-        <w:t>CultureInfo</w:t>
-      </w:r>
-      <w:proofErr w:type="spellEnd"/>
-      <w:r>
-        <w:rPr>
-          <w:rFonts w:ascii="Courier New" w:hAnsi="Courier New" w:cs="Courier New"/>
-        </w:rPr>
-        <w:t xml:space="preserve"> </w:t>
-      </w:r>
-      <w:proofErr w:type="spellStart"/>
-      <w:r>
-        <w:rPr>
-          <w:rFonts w:ascii="Courier New" w:hAnsi="Courier New" w:cs="Courier New"/>
-        </w:rPr>
-        <w:t>cultureOverride</w:t>
-      </w:r>
-      <w:proofErr w:type="spellEnd"/>
-      <w:r>
-        <w:rPr>
-          <w:rFonts w:ascii="Courier New" w:hAnsi="Courier New" w:cs="Courier New"/>
-        </w:rPr>
-        <w:t xml:space="preserve"> = new </w:t>
-      </w:r>
-      <w:proofErr w:type="spellStart"/>
-      <w:r>
-        <w:rPr>
-          <w:rFonts w:ascii="Courier New" w:hAnsi="Courier New" w:cs="Courier New"/>
-        </w:rPr>
-        <w:t>CultureInfo</w:t>
-      </w:r>
-      <w:proofErr w:type="spellEnd"/>
-      <w:r>
-        <w:rPr>
-          <w:rFonts w:ascii="Courier New" w:hAnsi="Courier New" w:cs="Courier New"/>
-        </w:rPr>
-        <w:t>("</w:t>
-      </w:r>
-      <w:proofErr w:type="spellStart"/>
-      <w:r>
-        <w:rPr>
-          <w:rFonts w:ascii="Courier New" w:hAnsi="Courier New" w:cs="Courier New"/>
-        </w:rPr>
-        <w:t>fr</w:t>
-      </w:r>
-      <w:proofErr w:type="spellEnd"/>
-      <w:r>
-        <w:rPr>
-          <w:rFonts w:ascii="Courier New" w:hAnsi="Courier New" w:cs="Courier New"/>
-        </w:rPr>
-        <w:t>");</w:t>
-      </w:r>
-      <w:r>
-        <w:rPr>
-          <w:rFonts w:ascii="Courier New" w:hAnsi="Courier New" w:cs="Courier New"/>
-        </w:rPr>
-        <w:br/>
-      </w:r>
-      <w:proofErr w:type="spellStart"/>
-      <w:r>
-        <w:rPr>
-          <w:rFonts w:ascii="Courier New" w:hAnsi="Courier New" w:cs="Courier New"/>
-        </w:rPr>
-        <w:t>Thread.CurrentThread.CurrentUICulture</w:t>
-      </w:r>
-      <w:proofErr w:type="spellEnd"/>
-      <w:r>
-        <w:rPr>
-          <w:rFonts w:ascii="Courier New" w:hAnsi="Courier New" w:cs="Courier New"/>
-        </w:rPr>
-        <w:t xml:space="preserve"> = </w:t>
-      </w:r>
-      <w:proofErr w:type="spellStart"/>
-      <w:r>
-        <w:rPr>
-          <w:rFonts w:ascii="Courier New" w:hAnsi="Courier New" w:cs="Courier New"/>
-        </w:rPr>
-        <w:t>cultureOverride</w:t>
-      </w:r>
-      <w:proofErr w:type="spellEnd"/>
-      <w:r>
-        <w:rPr>
-          <w:rFonts w:ascii="Courier New" w:hAnsi="Courier New" w:cs="Courier New"/>
-        </w:rPr>
-        <w:t>;</w:t>
-      </w:r>
-      <w:r>
-        <w:rPr>
-          <w:rFonts w:ascii="Courier New" w:hAnsi="Courier New" w:cs="Courier New"/>
-        </w:rPr>
-        <w:br/>
-      </w:r>
-      <w:proofErr w:type="spellStart"/>
-      <w:r>
-        <w:rPr>
-          <w:rFonts w:ascii="Courier New" w:hAnsi="Courier New" w:cs="Courier New"/>
-        </w:rPr>
-        <w:t>Thread.CurrentThread.CurrentCulture</w:t>
-      </w:r>
-      <w:proofErr w:type="spellEnd"/>
-      <w:r>
-        <w:rPr>
-          <w:rFonts w:ascii="Courier New" w:hAnsi="Courier New" w:cs="Courier New"/>
-        </w:rPr>
-        <w:t xml:space="preserve"> = </w:t>
-      </w:r>
-      <w:proofErr w:type="spellStart"/>
-      <w:r>
-        <w:rPr>
-          <w:rFonts w:ascii="Courier New" w:hAnsi="Courier New" w:cs="Courier New"/>
-        </w:rPr>
-        <w:t>cultureOverride</w:t>
-      </w:r>
-      <w:proofErr w:type="spellEnd"/>
-      <w:r>
-        <w:rPr>
-          <w:rFonts w:ascii="Courier New" w:hAnsi="Courier New" w:cs="Courier New"/>
-        </w:rPr>
-        <w:t>;</w:t>
+        <w:t>Thread.CurrentThread.CurrentCulture = cultureOverride;</w:t>
       </w:r>
     </w:p>
     <w:p>
@@ -15317,21 +14289,7 @@
         <w:rPr>
           <w:rFonts w:ascii="Courier New" w:hAnsi="Courier New" w:cs="Courier New"/>
         </w:rPr>
-        <w:t>%</w:t>
-      </w:r>
-      <w:proofErr w:type="spellStart"/>
-      <w:r>
-        <w:rPr>
-          <w:rFonts w:ascii="Courier New" w:hAnsi="Courier New" w:cs="Courier New"/>
-        </w:rPr>
-        <w:t>lt</w:t>
-      </w:r>
-      <w:proofErr w:type="spellEnd"/>
-      <w:r>
-        <w:rPr>
-          <w:rFonts w:ascii="Courier New" w:hAnsi="Courier New" w:cs="Courier New"/>
-        </w:rPr>
-        <w:t>;</w:t>
+        <w:t>%lt;</w:t>
       </w:r>
       <w:r>
         <w:rPr>
@@ -15361,8 +14319,8 @@
     </w:p>
     <w:p/>
     <w:sectPr>
-      <w:headerReference w:type="default" r:id="rId39"/>
-      <w:footerReference w:type="default" r:id="rId40"/>
+      <w:headerReference w:type="default" r:id="rId38"/>
+      <w:footerReference w:type="default" r:id="rId39"/>
       <w:pgSz w:w="11906" w:h="16838"/>
       <w:pgMar w:top="1276" w:right="1016" w:bottom="709" w:left="851" w:header="540" w:footer="413" w:gutter="0"/>
       <w:cols w:space="708"/>
@@ -15499,45 +14457,34 @@
         <w:tab w:val="right" w:pos="10039"/>
       </w:tabs>
     </w:pPr>
-    <w:proofErr w:type="spellStart"/>
     <w:r>
-      <w:t>SoniFight</w:t>
-    </w:r>
-    <w:proofErr w:type="spellEnd"/>
-    <w:r>
-      <w:t xml:space="preserve"> User Guide</w:t>
+      <w:t>SoniFight User Guide</w:t>
     </w:r>
     <w:r>
       <w:tab/>
       <w:t>v1.</w:t>
     </w:r>
     <w:r>
-      <w:t>2</w:t>
-    </w:r>
-    <w:r>
-      <w:t>a</w:t>
+      <w:t>1.5</w:t>
     </w:r>
     <w:r>
       <w:tab/>
-      <w:t>201</w:t>
+      <w:t>20</w:t>
     </w:r>
     <w:r>
-      <w:t>8</w:t>
-    </w:r>
-    <w:r>
-      <w:t>/1</w:t>
-    </w:r>
-    <w:r>
-      <w:t>2</w:t>
+      <w:t>20</w:t>
     </w:r>
     <w:r>
       <w:t>/</w:t>
     </w:r>
     <w:r>
-      <w:t>1</w:t>
+      <w:t>04</w:t>
     </w:r>
     <w:r>
-      <w:t>5</w:t>
+      <w:t>/</w:t>
+    </w:r>
+    <w:r>
+      <w:t>11</w:t>
     </w:r>
   </w:p>
 </w:hdr>
@@ -17444,7 +16391,7 @@
       </w:pPr>
     </w:pPrDefault>
   </w:docDefaults>
-  <w:latentStyles w:defLockedState="0" w:defUIPriority="99" w:defSemiHidden="0" w:defUnhideWhenUsed="0" w:defQFormat="0" w:count="375">
+  <w:latentStyles w:defLockedState="0" w:defUIPriority="99" w:defSemiHidden="0" w:defUnhideWhenUsed="0" w:defQFormat="0" w:count="376">
     <w:lsdException w:name="Normal" w:uiPriority="0" w:qFormat="1"/>
     <w:lsdException w:name="heading 1" w:uiPriority="9" w:qFormat="1"/>
     <w:lsdException w:name="heading 2" w:semiHidden="1" w:uiPriority="9" w:unhideWhenUsed="1" w:qFormat="1"/>
@@ -17550,7 +16497,6 @@
     <w:lsdException w:name="HTML Sample" w:semiHidden="1" w:unhideWhenUsed="1"/>
     <w:lsdException w:name="HTML Typewriter" w:semiHidden="1" w:unhideWhenUsed="1"/>
     <w:lsdException w:name="HTML Variable" w:semiHidden="1" w:unhideWhenUsed="1"/>
-    <w:lsdException w:name="Normal Table" w:semiHidden="1" w:unhideWhenUsed="1"/>
     <w:lsdException w:name="annotation subject" w:semiHidden="1" w:unhideWhenUsed="1"/>
     <w:lsdException w:name="No List" w:semiHidden="1" w:unhideWhenUsed="1"/>
     <w:lsdException w:name="Outline List 1" w:semiHidden="1" w:unhideWhenUsed="1"/>
@@ -17597,10 +16543,8 @@
     <w:lsdException w:name="Table Subtle 2" w:semiHidden="1" w:unhideWhenUsed="1"/>
     <w:lsdException w:name="Table Web 1" w:semiHidden="1" w:unhideWhenUsed="1"/>
     <w:lsdException w:name="Table Web 2" w:semiHidden="1" w:unhideWhenUsed="1"/>
-    <w:lsdException w:name="Table Web 3" w:semiHidden="1" w:unhideWhenUsed="1"/>
     <w:lsdException w:name="Balloon Text" w:semiHidden="1" w:unhideWhenUsed="1"/>
     <w:lsdException w:name="Table Grid" w:uiPriority="59"/>
-    <w:lsdException w:name="Table Theme" w:semiHidden="1" w:unhideWhenUsed="1"/>
     <w:lsdException w:name="Placeholder Text" w:semiHidden="1"/>
     <w:lsdException w:name="No Spacing" w:uiPriority="1" w:qFormat="1"/>
     <w:lsdException w:name="Light Shading" w:uiPriority="60"/>
@@ -17820,6 +16764,7 @@
     <w:lsdException w:name="Smart Hyperlink" w:semiHidden="1" w:unhideWhenUsed="1"/>
     <w:lsdException w:name="Hashtag" w:semiHidden="1" w:unhideWhenUsed="1"/>
     <w:lsdException w:name="Unresolved Mention" w:semiHidden="1" w:unhideWhenUsed="1"/>
+    <w:lsdException w:name="Smart Link" w:semiHidden="1" w:unhideWhenUsed="1"/>
   </w:latentStyles>
   <w:style w:type="paragraph" w:default="1" w:styleId="Normal">
     <w:name w:val="Normal"/>
@@ -19032,7 +17977,7 @@
 </file>
 
 <file path=customXml/itemProps1.xml><?xml version="1.0" encoding="utf-8"?>
-<ds:datastoreItem xmlns:ds="http://schemas.openxmlformats.org/officeDocument/2006/customXml" ds:itemID="{22566AE7-6189-44FA-B939-ADC25BA40F20}">
+<ds:datastoreItem xmlns:ds="http://schemas.openxmlformats.org/officeDocument/2006/customXml" ds:itemID="{2CB94805-265F-4356-9823-F52B71E02D4E}">
   <ds:schemaRefs>
     <ds:schemaRef ds:uri="http://schemas.openxmlformats.org/officeDocument/2006/bibliography"/>
   </ds:schemaRefs>

</xml_diff>